<commit_message>
upd picture files upload
</commit_message>
<xml_diff>
--- a/Project Work.docx
+++ b/Project Work.docx
@@ -68,31 +68,7 @@
           <w:sz w:val="28"/>
           <w:szCs w:val="28"/>
         </w:rPr>
-        <w:t>AN ELECTRONIC TOLL COLLECTION SYSTEM (</w:t>
-      </w:r>
-      <w:proofErr w:type="spellStart"/>
-      <w:r>
-        <w:rPr>
-          <w:rFonts w:ascii="Times New Roman" w:hAnsi="Times New Roman"/>
-          <w:b/>
-          <w:bCs/>
-          <w:color w:val="0D0D0D" w:themeColor="text1" w:themeTint="F2"/>
-          <w:sz w:val="28"/>
-          <w:szCs w:val="28"/>
-        </w:rPr>
-        <w:t>GHAVeT</w:t>
-      </w:r>
-      <w:proofErr w:type="spellEnd"/>
-      <w:r>
-        <w:rPr>
-          <w:rFonts w:ascii="Times New Roman" w:hAnsi="Times New Roman"/>
-          <w:b/>
-          <w:bCs/>
-          <w:color w:val="0D0D0D" w:themeColor="text1" w:themeTint="F2"/>
-          <w:sz w:val="28"/>
-          <w:szCs w:val="28"/>
-        </w:rPr>
-        <w:t>)</w:t>
+        <w:t>AN ELECTRONIC TOLL COLLECTION SYSTEM (GHAVeT)</w:t>
       </w:r>
     </w:p>
     <w:p>
@@ -2889,29 +2865,7 @@
           <w:sz w:val="24"/>
           <w:szCs w:val="24"/>
         </w:rPr>
-        <w:t xml:space="preserve">The implementation of an Electronic Toll Collection system holds immense potential for Ghana's transportation sector. With the country's increasing need for efficient road networks to support economic activities and urban development, the introduction of a sophisticated ETC system, proposed to be named </w:t>
-      </w:r>
-      <w:proofErr w:type="spellStart"/>
-      <w:r>
-        <w:rPr>
-          <w:rFonts w:ascii="Times New Roman" w:hAnsi="Times New Roman"/>
-          <w:color w:val="0D0D0D" w:themeColor="text1" w:themeTint="F2"/>
-          <w:kern w:val="32"/>
-          <w:sz w:val="24"/>
-          <w:szCs w:val="24"/>
-        </w:rPr>
-        <w:t>GHAVeT</w:t>
-      </w:r>
-      <w:proofErr w:type="spellEnd"/>
-      <w:r>
-        <w:rPr>
-          <w:rFonts w:ascii="Times New Roman" w:hAnsi="Times New Roman"/>
-          <w:color w:val="0D0D0D" w:themeColor="text1" w:themeTint="F2"/>
-          <w:kern w:val="32"/>
-          <w:sz w:val="24"/>
-          <w:szCs w:val="24"/>
-        </w:rPr>
-        <w:t xml:space="preserve"> Systems (Ghana Automated Vehicle Toll Systems), aims to address existing challenges and usher in a new era of toll collection efficiency.</w:t>
+        <w:t>The implementation of an Electronic Toll Collection system holds immense potential for Ghana's transportation sector. With the country's increasing need for efficient road networks to support economic activities and urban development, the introduction of a sophisticated ETC system, proposed to be named GHAVeT Systems (Ghana Automated Vehicle Toll Systems), aims to address existing challenges and usher in a new era of toll collection efficiency.</w:t>
       </w:r>
     </w:p>
     <w:p>
@@ -2936,29 +2890,7 @@
           <w:sz w:val="24"/>
           <w:szCs w:val="24"/>
         </w:rPr>
-        <w:t xml:space="preserve">By deploying </w:t>
-      </w:r>
-      <w:proofErr w:type="spellStart"/>
-      <w:r>
-        <w:rPr>
-          <w:rFonts w:ascii="Times New Roman" w:hAnsi="Times New Roman"/>
-          <w:color w:val="0D0D0D" w:themeColor="text1" w:themeTint="F2"/>
-          <w:kern w:val="32"/>
-          <w:sz w:val="24"/>
-          <w:szCs w:val="24"/>
-        </w:rPr>
-        <w:t>GHAVeT</w:t>
-      </w:r>
-      <w:proofErr w:type="spellEnd"/>
-      <w:r>
-        <w:rPr>
-          <w:rFonts w:ascii="Times New Roman" w:hAnsi="Times New Roman"/>
-          <w:color w:val="0D0D0D" w:themeColor="text1" w:themeTint="F2"/>
-          <w:kern w:val="32"/>
-          <w:sz w:val="24"/>
-          <w:szCs w:val="24"/>
-        </w:rPr>
-        <w:t xml:space="preserve"> Systems, Ghana can enhance its toll collection infrastructure, reduce congestion, minimize revenue losses, and improve overall traffic management. This </w:t>
+        <w:t xml:space="preserve">By deploying GHAVeT Systems, Ghana can enhance its toll collection infrastructure, reduce congestion, minimize revenue losses, and improve overall traffic management. This </w:t>
       </w:r>
       <w:r>
         <w:rPr>
@@ -3053,29 +2985,7 @@
           <w:sz w:val="24"/>
           <w:szCs w:val="24"/>
         </w:rPr>
-        <w:t xml:space="preserve">Toll collection in Ghana is plagued with numerous challenges, each contributing to inefficiencies and frustrations for road users and transportation </w:t>
-      </w:r>
-      <w:proofErr w:type="spellStart"/>
-      <w:r>
-        <w:rPr>
-          <w:rFonts w:ascii="Times New Roman" w:hAnsi="Times New Roman"/>
-          <w:color w:val="0D0D0D" w:themeColor="text1" w:themeTint="F2"/>
-          <w:kern w:val="32"/>
-          <w:sz w:val="24"/>
-          <w:szCs w:val="24"/>
-        </w:rPr>
-        <w:t>authorities</w:t>
-      </w:r>
-      <w:proofErr w:type="spellEnd"/>
-      <w:r>
-        <w:rPr>
-          <w:rFonts w:ascii="Times New Roman" w:hAnsi="Times New Roman"/>
-          <w:color w:val="0D0D0D" w:themeColor="text1" w:themeTint="F2"/>
-          <w:kern w:val="32"/>
-          <w:sz w:val="24"/>
-          <w:szCs w:val="24"/>
-        </w:rPr>
-        <w:t xml:space="preserve"> alike. </w:t>
+        <w:t xml:space="preserve">Toll collection in Ghana is plagued with numerous challenges, each contributing to inefficiencies and frustrations for road users and transportation authorities alike. </w:t>
       </w:r>
     </w:p>
     <w:p>
@@ -3386,25 +3296,7 @@
           <w:color w:val="0D0D0D"/>
           <w:shd w:val="clear" w:color="auto" w:fill="FFFFFF"/>
         </w:rPr>
-        <w:t xml:space="preserve">The aim of this project is to revolutionize toll collection in Ghana by implementing an advanced Electronic Toll Collection (ETC) system, named </w:t>
-      </w:r>
-      <w:proofErr w:type="spellStart"/>
-      <w:r>
-        <w:rPr>
-          <w:rFonts w:ascii="Segoe UI" w:hAnsi="Segoe UI" w:cs="Segoe UI"/>
-          <w:color w:val="0D0D0D"/>
-          <w:shd w:val="clear" w:color="auto" w:fill="FFFFFF"/>
-        </w:rPr>
-        <w:t>GHAVeT</w:t>
-      </w:r>
-      <w:proofErr w:type="spellEnd"/>
-      <w:r>
-        <w:rPr>
-          <w:rFonts w:ascii="Segoe UI" w:hAnsi="Segoe UI" w:cs="Segoe UI"/>
-          <w:color w:val="0D0D0D"/>
-          <w:shd w:val="clear" w:color="auto" w:fill="FFFFFF"/>
-        </w:rPr>
-        <w:t xml:space="preserve"> Systems. This system aims to enhance the efficiency, transparency, and effectiveness of toll collection processes across the country's road networks, addressing existing challenges and improving the overall tolling experience for users.</w:t>
+        <w:t>The aim of this project is to revolutionize toll collection in Ghana by implementing an advanced Electronic Toll Collection (ETC) system, named GHAVeT Systems. This system aims to enhance the efficiency, transparency, and effectiveness of toll collection processes across the country's road networks, addressing existing challenges and improving the overall tolling experience for users.</w:t>
       </w:r>
     </w:p>
     <w:p>
@@ -3530,29 +3422,7 @@
           <w:sz w:val="24"/>
           <w:szCs w:val="24"/>
         </w:rPr>
-        <w:t xml:space="preserve">The system will employ robust encryption protocols and authentication mechanisms to secure toll transactions. It will verify each transaction to ensure accuracy, minimizing the risk of errors, fraud, and financial losses. By enhancing security measures, the system will mitigate the potential for revenue leakages and pilferage in toll collection processes. It will implement real-time monitoring and auditing capabilities to detect any irregularities or suspicious activities promptly. Through these measures, the system will instill confidence in both road users and transportation </w:t>
-      </w:r>
-      <w:proofErr w:type="spellStart"/>
-      <w:r>
-        <w:rPr>
-          <w:rFonts w:ascii="Times New Roman" w:hAnsi="Times New Roman"/>
-          <w:color w:val="0D0D0D" w:themeColor="text1" w:themeTint="F2"/>
-          <w:kern w:val="32"/>
-          <w:sz w:val="24"/>
-          <w:szCs w:val="24"/>
-        </w:rPr>
-        <w:t>authorities</w:t>
-      </w:r>
-      <w:proofErr w:type="spellEnd"/>
-      <w:r>
-        <w:rPr>
-          <w:rFonts w:ascii="Times New Roman" w:hAnsi="Times New Roman"/>
-          <w:color w:val="0D0D0D" w:themeColor="text1" w:themeTint="F2"/>
-          <w:kern w:val="32"/>
-          <w:sz w:val="24"/>
-          <w:szCs w:val="24"/>
-        </w:rPr>
-        <w:t xml:space="preserve"> regarding the </w:t>
+        <w:t xml:space="preserve">The system will employ robust encryption protocols and authentication mechanisms to secure toll transactions. It will verify each transaction to ensure accuracy, minimizing the risk of errors, fraud, and financial losses. By enhancing security measures, the system will mitigate the potential for revenue leakages and pilferage in toll collection processes. It will implement real-time monitoring and auditing capabilities to detect any irregularities or suspicious activities promptly. Through these measures, the system will instill confidence in both road users and transportation authorities regarding the </w:t>
       </w:r>
       <w:r>
         <w:rPr>
@@ -3602,17 +3472,7 @@
           <w:sz w:val="24"/>
           <w:szCs w:val="24"/>
         </w:rPr>
-        <w:t xml:space="preserve"> </w:t>
-      </w:r>
-      <w:r>
-        <w:rPr>
-          <w:rFonts w:ascii="Times New Roman" w:hAnsi="Times New Roman"/>
-          <w:color w:val="0D0D0D" w:themeColor="text1" w:themeTint="F2"/>
-          <w:kern w:val="32"/>
-          <w:sz w:val="24"/>
-          <w:szCs w:val="24"/>
-        </w:rPr>
-        <w:t>The system will collect and analyze data on toll transactions, traffic patterns, and user behavior in real-time. It will utilize advanced analytics tools to generate insights into road usage, traffic flow, and toll compliance. By enabling real-time data analysis, the system will empower transportation authorities to make informed decisions promptly. It will facilitate proactive measures to optimize road networks, such as adjusting toll rates based on traffic conditions and demand. The system will provide actionable insights for traffic management strategies, including the implementation of diversions or lane closures during peak hours. Through real-time data analysis, the system will enhance the overall efficiency and effectiveness of transportation operations. Overall, the system's capability for real-time data analysis will revolutionize decision-making processes, leading to more responsive and adaptive transportation management.</w:t>
+        <w:t xml:space="preserve"> The system will collect and analyze data on toll transactions, traffic patterns, and user behavior in real-time. It will utilize advanced analytics tools to generate insights into road usage, traffic flow, and toll compliance. By enabling real-time data analysis, the system will empower transportation authorities to make informed decisions promptly. It will facilitate proactive measures to optimize road networks, such as adjusting toll rates based on traffic conditions and demand. The system will provide actionable insights for traffic management strategies, including the implementation of diversions or lane closures during peak hours. Through real-time data analysis, the system will enhance the overall efficiency and effectiveness of transportation operations. Overall, the system's capability for real-time data analysis will revolutionize decision-making processes, leading to more responsive and adaptive transportation management.</w:t>
       </w:r>
     </w:p>
     <w:p>
@@ -4245,17 +4105,7 @@
           <w:sz w:val="24"/>
           <w:szCs w:val="24"/>
         </w:rPr>
-        <w:t xml:space="preserve">: </w:t>
-      </w:r>
-      <w:r>
-        <w:rPr>
-          <w:rFonts w:ascii="Times New Roman" w:hAnsi="Times New Roman"/>
-          <w:color w:val="0D0D0D" w:themeColor="text1" w:themeTint="F2"/>
-          <w:kern w:val="32"/>
-          <w:sz w:val="24"/>
-          <w:szCs w:val="24"/>
-        </w:rPr>
-        <w:t>By offering seamless, automated toll collection processes and diverse payment options, the ETC system will significantly enhance user experience and satisfaction. Reduced wait times, smoother transactions, and greater convenience will improve public perceptions of tolling systems, encourage greater compliance and participation, and foster a culture of responsible road usage, benefiting road users and commuters alike.</w:t>
+        <w:t>: By offering seamless, automated toll collection processes and diverse payment options, the ETC system will significantly enhance user experience and satisfaction. Reduced wait times, smoother transactions, and greater convenience will improve public perceptions of tolling systems, encourage greater compliance and participation, and foster a culture of responsible road usage, benefiting road users and commuters alike.</w:t>
       </w:r>
     </w:p>
     <w:p>
@@ -4416,73 +4266,7 @@
           <w:szCs w:val="24"/>
           <w:shd w:val="clear" w:color="auto" w:fill="FFFFFF"/>
         </w:rPr>
-        <w:t xml:space="preserve">This research project comprises five chapters structured to provide a comprehensive understanding of toll collection systems and the proposed </w:t>
-      </w:r>
-      <w:proofErr w:type="spellStart"/>
-      <w:r>
-        <w:rPr>
-          <w:rFonts w:ascii="Times New Roman" w:hAnsi="Times New Roman"/>
-          <w:color w:val="0D0D0D"/>
-          <w:sz w:val="24"/>
-          <w:szCs w:val="24"/>
-          <w:shd w:val="clear" w:color="auto" w:fill="FFFFFF"/>
-        </w:rPr>
-        <w:t>GHAVeT</w:t>
-      </w:r>
-      <w:proofErr w:type="spellEnd"/>
-      <w:r>
-        <w:rPr>
-          <w:rFonts w:ascii="Times New Roman" w:hAnsi="Times New Roman"/>
-          <w:color w:val="0D0D0D"/>
-          <w:sz w:val="24"/>
-          <w:szCs w:val="24"/>
-          <w:shd w:val="clear" w:color="auto" w:fill="FFFFFF"/>
-        </w:rPr>
-        <w:t xml:space="preserve"> Systems in Ghana's transportation sector. Chapter One introduces the project, presenting background information, the problem statement, project objectives, significance, and the organization of the study. Chapter Two conducts a thorough review of relevant literature concerning toll collection systems, RFID technology, and Electronic Toll Collection systems globally. In Chapter Three, the research methodology is described, detailing data collection methods, research design, and analytical techniques utilized. Chapter Four delves into the proposed design and implementation of </w:t>
-      </w:r>
-      <w:proofErr w:type="spellStart"/>
-      <w:r>
-        <w:rPr>
-          <w:rFonts w:ascii="Times New Roman" w:hAnsi="Times New Roman"/>
-          <w:color w:val="0D0D0D"/>
-          <w:sz w:val="24"/>
-          <w:szCs w:val="24"/>
-          <w:shd w:val="clear" w:color="auto" w:fill="FFFFFF"/>
-        </w:rPr>
-        <w:t>GHAVeT</w:t>
-      </w:r>
-      <w:proofErr w:type="spellEnd"/>
-      <w:r>
-        <w:rPr>
-          <w:rFonts w:ascii="Times New Roman" w:hAnsi="Times New Roman"/>
-          <w:color w:val="0D0D0D"/>
-          <w:sz w:val="24"/>
-          <w:szCs w:val="24"/>
-          <w:shd w:val="clear" w:color="auto" w:fill="FFFFFF"/>
-        </w:rPr>
-        <w:t xml:space="preserve"> Systems, covering system architecture, components, functionalities, and deployment strategies. Finally, Chapter Five concludes the project with a summary of findings, conclusions drawn from the study, and recommendations for future research and implementation of </w:t>
-      </w:r>
-      <w:proofErr w:type="spellStart"/>
-      <w:r>
-        <w:rPr>
-          <w:rFonts w:ascii="Times New Roman" w:hAnsi="Times New Roman"/>
-          <w:color w:val="0D0D0D"/>
-          <w:sz w:val="24"/>
-          <w:szCs w:val="24"/>
-          <w:shd w:val="clear" w:color="auto" w:fill="FFFFFF"/>
-        </w:rPr>
-        <w:t>GHAVeT</w:t>
-      </w:r>
-      <w:proofErr w:type="spellEnd"/>
-      <w:r>
-        <w:rPr>
-          <w:rFonts w:ascii="Times New Roman" w:hAnsi="Times New Roman"/>
-          <w:color w:val="0D0D0D"/>
-          <w:sz w:val="24"/>
-          <w:szCs w:val="24"/>
-          <w:shd w:val="clear" w:color="auto" w:fill="FFFFFF"/>
-        </w:rPr>
-        <w:t xml:space="preserve"> Systems in Ghana's transportation sector.</w:t>
+        <w:t>This research project comprises five chapters structured to provide a comprehensive understanding of toll collection systems and the proposed GHAVeT Systems in Ghana's transportation sector. Chapter One introduces the project, presenting background information, the problem statement, project objectives, significance, and the organization of the study. Chapter Two conducts a thorough review of relevant literature concerning toll collection systems, RFID technology, and Electronic Toll Collection systems globally. In Chapter Three, the research methodology is described, detailing data collection methods, research design, and analytical techniques utilized. Chapter Four delves into the proposed design and implementation of GHAVeT Systems, covering system architecture, components, functionalities, and deployment strategies. Finally, Chapter Five concludes the project with a summary of findings, conclusions drawn from the study, and recommendations for future research and implementation of GHAVeT Systems in Ghana's transportation sector.</w:t>
       </w:r>
     </w:p>
     <w:p>
@@ -4778,29 +4562,7 @@
           <w:sz w:val="24"/>
           <w:szCs w:val="24"/>
         </w:rPr>
-        <w:t xml:space="preserve"> Electronic Toll Collection system holds immense potential for Ghana's transportation sector. With the country's increasing need for efficient road networks to support economic activities and urban development, the introduction of a sophisticated ETC system, proposed to be named </w:t>
-      </w:r>
-      <w:proofErr w:type="spellStart"/>
-      <w:r>
-        <w:rPr>
-          <w:rFonts w:ascii="Times New Roman" w:hAnsi="Times New Roman"/>
-          <w:color w:val="0D0D0D" w:themeColor="text1" w:themeTint="F2"/>
-          <w:kern w:val="32"/>
-          <w:sz w:val="24"/>
-          <w:szCs w:val="24"/>
-        </w:rPr>
-        <w:t>GHAVeT</w:t>
-      </w:r>
-      <w:proofErr w:type="spellEnd"/>
-      <w:r>
-        <w:rPr>
-          <w:rFonts w:ascii="Times New Roman" w:hAnsi="Times New Roman"/>
-          <w:color w:val="0D0D0D" w:themeColor="text1" w:themeTint="F2"/>
-          <w:kern w:val="32"/>
-          <w:sz w:val="24"/>
-          <w:szCs w:val="24"/>
-        </w:rPr>
-        <w:t xml:space="preserve"> Systems (Ghana Automated Vehicle Toll</w:t>
+        <w:t xml:space="preserve"> Electronic Toll Collection system holds immense potential for Ghana's transportation sector. With the country's increasing need for efficient road networks to support economic activities and urban development, the introduction of a sophisticated ETC system, proposed to be named GHAVeT Systems (Ghana Automated Vehicle Toll</w:t>
       </w:r>
       <w:r>
         <w:rPr>
@@ -4932,7 +4694,6 @@
         </w:rPr>
         <w:t xml:space="preserve">ETC system lies the principle of seamless and contactless toll transactions, enabling vehicles to pass through toll points without stopping. The </w:t>
       </w:r>
-      <w:proofErr w:type="spellStart"/>
       <w:r>
         <w:rPr>
           <w:rFonts w:ascii="Times New Roman" w:hAnsi="Times New Roman"/>
@@ -4942,40 +4703,7 @@
           <w:szCs w:val="24"/>
         </w:rPr>
         <w:lastRenderedPageBreak/>
-        <w:t>GHAVeT</w:t>
-      </w:r>
-      <w:proofErr w:type="spellEnd"/>
-      <w:r>
-        <w:rPr>
-          <w:rFonts w:ascii="Times New Roman" w:hAnsi="Times New Roman"/>
-          <w:color w:val="0D0D0D" w:themeColor="text1" w:themeTint="F2"/>
-          <w:kern w:val="32"/>
-          <w:sz w:val="24"/>
-          <w:szCs w:val="24"/>
-        </w:rPr>
-        <w:t xml:space="preserve"> System embodies this concept, aiming to revolutionize toll collection processes in Ghana by introducing automated and efficient toll payment mechanisms. By implementing RFID technology and other advanced systems, the </w:t>
-      </w:r>
-      <w:proofErr w:type="spellStart"/>
-      <w:r>
-        <w:rPr>
-          <w:rFonts w:ascii="Times New Roman" w:hAnsi="Times New Roman"/>
-          <w:color w:val="0D0D0D" w:themeColor="text1" w:themeTint="F2"/>
-          <w:kern w:val="32"/>
-          <w:sz w:val="24"/>
-          <w:szCs w:val="24"/>
-        </w:rPr>
-        <w:t>GHAVeT</w:t>
-      </w:r>
-      <w:proofErr w:type="spellEnd"/>
-      <w:r>
-        <w:rPr>
-          <w:rFonts w:ascii="Times New Roman" w:hAnsi="Times New Roman"/>
-          <w:color w:val="0D0D0D" w:themeColor="text1" w:themeTint="F2"/>
-          <w:kern w:val="32"/>
-          <w:sz w:val="24"/>
-          <w:szCs w:val="24"/>
-        </w:rPr>
-        <w:t xml:space="preserve"> System seeks to enhance traffic flow, reduce congestion at toll plazas, and improve overall transportation efficiency.</w:t>
+        <w:t>GHAVeT System embodies this concept, aiming to revolutionize toll collection processes in Ghana by introducing automated and efficient toll payment mechanisms. By implementing RFID technology and other advanced systems, the GHAVeT System seeks to enhance traffic flow, reduce congestion at toll plazas, and improve overall transportation efficiency.</w:t>
       </w:r>
     </w:p>
     <w:p>
@@ -5501,166 +5229,30 @@
           <w:sz w:val="24"/>
           <w:szCs w:val="24"/>
         </w:rPr>
-        <w:t xml:space="preserve">2.2.9 </w:t>
-      </w:r>
-      <w:proofErr w:type="spellStart"/>
-      <w:r>
-        <w:rPr>
-          <w:rFonts w:ascii="Times New Roman" w:hAnsi="Times New Roman"/>
-          <w:b/>
-          <w:bCs/>
-          <w:color w:val="0D0D0D" w:themeColor="text1" w:themeTint="F2"/>
-          <w:kern w:val="32"/>
-          <w:sz w:val="24"/>
-          <w:szCs w:val="24"/>
-        </w:rPr>
-        <w:t>GHAVeTTag</w:t>
-      </w:r>
-      <w:proofErr w:type="spellEnd"/>
-      <w:r>
-        <w:rPr>
-          <w:rFonts w:ascii="Times New Roman" w:hAnsi="Times New Roman"/>
-          <w:b/>
-          <w:bCs/>
-          <w:color w:val="0D0D0D" w:themeColor="text1" w:themeTint="F2"/>
-          <w:kern w:val="32"/>
-          <w:sz w:val="24"/>
-          <w:szCs w:val="24"/>
-        </w:rPr>
-        <w:t xml:space="preserve"> </w:t>
-      </w:r>
-    </w:p>
-    <w:p>
-      <w:pPr>
-        <w:spacing w:after="0" w:line="480" w:lineRule="auto"/>
-        <w:jc w:val="both"/>
-        <w:rPr>
-          <w:rFonts w:ascii="Times New Roman" w:hAnsi="Times New Roman"/>
-          <w:color w:val="0D0D0D" w:themeColor="text1" w:themeTint="F2"/>
-          <w:kern w:val="32"/>
-          <w:sz w:val="24"/>
-          <w:szCs w:val="24"/>
-        </w:rPr>
-      </w:pPr>
-      <w:r>
-        <w:rPr>
-          <w:rFonts w:ascii="Times New Roman" w:hAnsi="Times New Roman"/>
-          <w:color w:val="0D0D0D" w:themeColor="text1" w:themeTint="F2"/>
-          <w:kern w:val="32"/>
-          <w:sz w:val="24"/>
-          <w:szCs w:val="24"/>
-        </w:rPr>
-        <w:t xml:space="preserve">he </w:t>
-      </w:r>
-      <w:proofErr w:type="spellStart"/>
-      <w:r>
-        <w:rPr>
-          <w:rFonts w:ascii="Times New Roman" w:hAnsi="Times New Roman"/>
-          <w:color w:val="0D0D0D" w:themeColor="text1" w:themeTint="F2"/>
-          <w:kern w:val="32"/>
-          <w:sz w:val="24"/>
-          <w:szCs w:val="24"/>
-        </w:rPr>
-        <w:t>GHAVeTTag</w:t>
-      </w:r>
-      <w:proofErr w:type="spellEnd"/>
-      <w:r>
-        <w:rPr>
-          <w:rFonts w:ascii="Times New Roman" w:hAnsi="Times New Roman"/>
-          <w:color w:val="0D0D0D" w:themeColor="text1" w:themeTint="F2"/>
-          <w:kern w:val="32"/>
-          <w:sz w:val="24"/>
-          <w:szCs w:val="24"/>
-        </w:rPr>
-        <w:t xml:space="preserve"> is a unique identifier affixed to the windscreen of vehicles participating in the </w:t>
-      </w:r>
-      <w:proofErr w:type="spellStart"/>
-      <w:r>
-        <w:rPr>
-          <w:rFonts w:ascii="Times New Roman" w:hAnsi="Times New Roman"/>
-          <w:color w:val="0D0D0D" w:themeColor="text1" w:themeTint="F2"/>
-          <w:kern w:val="32"/>
-          <w:sz w:val="24"/>
-          <w:szCs w:val="24"/>
-        </w:rPr>
-        <w:t>GHAVeT</w:t>
-      </w:r>
-      <w:proofErr w:type="spellEnd"/>
-      <w:r>
-        <w:rPr>
-          <w:rFonts w:ascii="Times New Roman" w:hAnsi="Times New Roman"/>
-          <w:color w:val="0D0D0D" w:themeColor="text1" w:themeTint="F2"/>
-          <w:kern w:val="32"/>
-          <w:sz w:val="24"/>
-          <w:szCs w:val="24"/>
-        </w:rPr>
-        <w:t xml:space="preserve"> System. This tag contains RFID technology and is linked to the owner's prepaid account. </w:t>
-      </w:r>
-      <w:proofErr w:type="spellStart"/>
-      <w:r>
-        <w:rPr>
-          <w:rFonts w:ascii="Times New Roman" w:hAnsi="Times New Roman"/>
-          <w:color w:val="0D0D0D" w:themeColor="text1" w:themeTint="F2"/>
-          <w:kern w:val="32"/>
-          <w:sz w:val="24"/>
-          <w:szCs w:val="24"/>
-        </w:rPr>
-        <w:t>GHAVeTTags</w:t>
-      </w:r>
-      <w:proofErr w:type="spellEnd"/>
-      <w:r>
-        <w:rPr>
-          <w:rFonts w:ascii="Times New Roman" w:hAnsi="Times New Roman"/>
-          <w:color w:val="0D0D0D" w:themeColor="text1" w:themeTint="F2"/>
-          <w:kern w:val="32"/>
-          <w:sz w:val="24"/>
-          <w:szCs w:val="24"/>
-        </w:rPr>
-        <w:t xml:space="preserve"> are applied for by the account owner and are essential for automated toll transactions within the </w:t>
-      </w:r>
-      <w:proofErr w:type="spellStart"/>
-      <w:r>
-        <w:rPr>
-          <w:rFonts w:ascii="Times New Roman" w:hAnsi="Times New Roman"/>
-          <w:color w:val="0D0D0D" w:themeColor="text1" w:themeTint="F2"/>
-          <w:kern w:val="32"/>
-          <w:sz w:val="24"/>
-          <w:szCs w:val="24"/>
-        </w:rPr>
-        <w:t>GHAVeT</w:t>
-      </w:r>
-      <w:proofErr w:type="spellEnd"/>
-      <w:r>
-        <w:rPr>
-          <w:rFonts w:ascii="Times New Roman" w:hAnsi="Times New Roman"/>
-          <w:color w:val="0D0D0D" w:themeColor="text1" w:themeTint="F2"/>
-          <w:kern w:val="32"/>
-          <w:sz w:val="24"/>
-          <w:szCs w:val="24"/>
-        </w:rPr>
-        <w:t xml:space="preserve"> System. Additionally, </w:t>
-      </w:r>
-      <w:proofErr w:type="spellStart"/>
-      <w:r>
-        <w:rPr>
-          <w:rFonts w:ascii="Times New Roman" w:hAnsi="Times New Roman"/>
-          <w:color w:val="0D0D0D" w:themeColor="text1" w:themeTint="F2"/>
-          <w:kern w:val="32"/>
-          <w:sz w:val="24"/>
-          <w:szCs w:val="24"/>
-        </w:rPr>
-        <w:t>GHAVeTTags</w:t>
-      </w:r>
-      <w:proofErr w:type="spellEnd"/>
-      <w:r>
-        <w:rPr>
-          <w:rFonts w:ascii="Times New Roman" w:hAnsi="Times New Roman"/>
-          <w:color w:val="0D0D0D" w:themeColor="text1" w:themeTint="F2"/>
-          <w:kern w:val="32"/>
-          <w:sz w:val="24"/>
-          <w:szCs w:val="24"/>
-        </w:rPr>
-        <w:t xml:space="preserve"> can be obtained and affixed to vehicles by authorized toll collection authorities.</w:t>
+        <w:t xml:space="preserve">2.2.9 GHAVeTTag </w:t>
+      </w:r>
+    </w:p>
+    <w:p>
+      <w:pPr>
+        <w:spacing w:after="0" w:line="480" w:lineRule="auto"/>
+        <w:jc w:val="both"/>
+        <w:rPr>
+          <w:rFonts w:ascii="Times New Roman" w:hAnsi="Times New Roman"/>
+          <w:color w:val="0D0D0D" w:themeColor="text1" w:themeTint="F2"/>
+          <w:kern w:val="32"/>
+          <w:sz w:val="24"/>
+          <w:szCs w:val="24"/>
+        </w:rPr>
+      </w:pPr>
+      <w:r>
+        <w:rPr>
+          <w:rFonts w:ascii="Times New Roman" w:hAnsi="Times New Roman"/>
+          <w:color w:val="0D0D0D" w:themeColor="text1" w:themeTint="F2"/>
+          <w:kern w:val="32"/>
+          <w:sz w:val="24"/>
+          <w:szCs w:val="24"/>
+        </w:rPr>
+        <w:t>he GHAVeTTag is a unique identifier affixed to the windscreen of vehicles participating in the GHAVeT System. This tag contains RFID technology and is linked to the owner's prepaid account. GHAVeTTags are applied for by the account owner and are essential for automated toll transactions within the GHAVeT System. Additionally, GHAVeTTags can be obtained and affixed to vehicles by authorized toll collection authorities.</w:t>
       </w:r>
     </w:p>
     <w:p>
@@ -6782,29 +6374,7 @@
           <w:sz w:val="24"/>
           <w:szCs w:val="24"/>
         </w:rPr>
-        <w:t xml:space="preserve"> by </w:t>
-      </w:r>
-      <w:proofErr w:type="spellStart"/>
-      <w:r>
-        <w:rPr>
-          <w:rFonts w:ascii="Times New Roman" w:hAnsi="Times New Roman"/>
-          <w:color w:val="0D0D0D" w:themeColor="text1" w:themeTint="F2"/>
-          <w:kern w:val="32"/>
-          <w:sz w:val="24"/>
-          <w:szCs w:val="24"/>
-        </w:rPr>
-        <w:t>Nakatsuji</w:t>
-      </w:r>
-      <w:proofErr w:type="spellEnd"/>
-      <w:r>
-        <w:rPr>
-          <w:rFonts w:ascii="Times New Roman" w:hAnsi="Times New Roman"/>
-          <w:color w:val="0D0D0D" w:themeColor="text1" w:themeTint="F2"/>
-          <w:kern w:val="32"/>
-          <w:sz w:val="24"/>
-          <w:szCs w:val="24"/>
-        </w:rPr>
-        <w:t xml:space="preserve"> et al. (2018), reviews existing literature on user acceptance of ETC systems, identifying factors influencing adoption behavior and suggesting approaches to enhance user engagement. </w:t>
+        <w:t xml:space="preserve"> by Nakatsuji et al. (2018), reviews existing literature on user acceptance of ETC systems, identifying factors influencing adoption behavior and suggesting approaches to enhance user engagement. </w:t>
       </w:r>
     </w:p>
     <w:p>
@@ -7221,25 +6791,7 @@
           <w:sz w:val="24"/>
           <w:szCs w:val="24"/>
         </w:rPr>
-        <w:t xml:space="preserve"> (</w:t>
-      </w:r>
-      <w:proofErr w:type="spellStart"/>
-      <w:r>
-        <w:rPr>
-          <w:rFonts w:ascii="Times New Roman" w:hAnsi="Times New Roman"/>
-          <w:sz w:val="24"/>
-          <w:szCs w:val="24"/>
-        </w:rPr>
-        <w:t>GHAVeT</w:t>
-      </w:r>
-      <w:proofErr w:type="spellEnd"/>
-      <w:r>
-        <w:rPr>
-          <w:rFonts w:ascii="Times New Roman" w:hAnsi="Times New Roman"/>
-          <w:sz w:val="24"/>
-          <w:szCs w:val="24"/>
-        </w:rPr>
-        <w:t xml:space="preserve">) system represents a significant advancement in the realm of toll collection, aiming to enhance efficiency, transparency, and user experience on the country's road networks. This chapter </w:t>
+        <w:t xml:space="preserve"> (GHAVeT) system represents a significant advancement in the realm of toll collection, aiming to enhance efficiency, transparency, and user experience on the country's road networks. This chapter </w:t>
       </w:r>
       <w:r>
         <w:rPr>
@@ -7255,25 +6807,7 @@
           <w:sz w:val="24"/>
           <w:szCs w:val="24"/>
         </w:rPr>
-        <w:t xml:space="preserve"> the research methodology employed to comprehensively investigate the implementation and impact of the </w:t>
-      </w:r>
-      <w:proofErr w:type="spellStart"/>
-      <w:r>
-        <w:rPr>
-          <w:rFonts w:ascii="Times New Roman" w:hAnsi="Times New Roman"/>
-          <w:sz w:val="24"/>
-          <w:szCs w:val="24"/>
-        </w:rPr>
-        <w:t>GHAVeT</w:t>
-      </w:r>
-      <w:proofErr w:type="spellEnd"/>
-      <w:r>
-        <w:rPr>
-          <w:rFonts w:ascii="Times New Roman" w:hAnsi="Times New Roman"/>
-          <w:sz w:val="24"/>
-          <w:szCs w:val="24"/>
-        </w:rPr>
-        <w:t xml:space="preserve"> system.</w:t>
+        <w:t xml:space="preserve"> the research methodology employed to comprehensively investigate the implementation and impact of the GHAVeT system.</w:t>
       </w:r>
     </w:p>
     <w:p>
@@ -7325,43 +6859,7 @@
           <w:sz w:val="24"/>
           <w:szCs w:val="24"/>
         </w:rPr>
-        <w:t>A software/system development methodology serves as a structured framework for organizing, planning, and managing the process of developing an information system. In the context of the Ghanaian Highways Automated Vehicle Toll Tag (</w:t>
-      </w:r>
-      <w:proofErr w:type="spellStart"/>
-      <w:r>
-        <w:rPr>
-          <w:rFonts w:ascii="Times New Roman" w:hAnsi="Times New Roman"/>
-          <w:sz w:val="24"/>
-          <w:szCs w:val="24"/>
-        </w:rPr>
-        <w:t>GHAVeTT</w:t>
-      </w:r>
-      <w:proofErr w:type="spellEnd"/>
-      <w:r>
-        <w:rPr>
-          <w:rFonts w:ascii="Times New Roman" w:hAnsi="Times New Roman"/>
-          <w:sz w:val="24"/>
-          <w:szCs w:val="24"/>
-        </w:rPr>
-        <w:t xml:space="preserve">) system, the choice of a suitable software development methodology is crucial for ensuring the successful implementation and deployment of the toll collection system. This section outlines the selection process of the software development methodology for the </w:t>
-      </w:r>
-      <w:proofErr w:type="spellStart"/>
-      <w:r>
-        <w:rPr>
-          <w:rFonts w:ascii="Times New Roman" w:hAnsi="Times New Roman"/>
-          <w:sz w:val="24"/>
-          <w:szCs w:val="24"/>
-        </w:rPr>
-        <w:t>GHAVeTT</w:t>
-      </w:r>
-      <w:proofErr w:type="spellEnd"/>
-      <w:r>
-        <w:rPr>
-          <w:rFonts w:ascii="Times New Roman" w:hAnsi="Times New Roman"/>
-          <w:sz w:val="24"/>
-          <w:szCs w:val="24"/>
-        </w:rPr>
-        <w:t xml:space="preserve"> system, reasons for the choice, and how the methodology was applied to achieve the research objectives.</w:t>
+        <w:t>A software/system development methodology serves as a structured framework for organizing, planning, and managing the process of developing an information system. In the context of the Ghanaian Highways Automated Vehicle Toll Tag (GHAVeTT) system, the choice of a suitable software development methodology is crucial for ensuring the successful implementation and deployment of the toll collection system. This section outlines the selection process of the software development methodology for the GHAVeTT system, reasons for the choice, and how the methodology was applied to achieve the research objectives.</w:t>
       </w:r>
     </w:p>
     <w:p>
@@ -7423,43 +6921,7 @@
           <w:sz w:val="24"/>
           <w:szCs w:val="24"/>
         </w:rPr>
-        <w:t xml:space="preserve">After careful consideration of various software development methodologies, the Agile methodology was selected for the development of the </w:t>
-      </w:r>
-      <w:proofErr w:type="spellStart"/>
-      <w:r>
-        <w:rPr>
-          <w:rFonts w:ascii="Times New Roman" w:hAnsi="Times New Roman"/>
-          <w:sz w:val="24"/>
-          <w:szCs w:val="24"/>
-        </w:rPr>
-        <w:t>GHAVeT</w:t>
-      </w:r>
-      <w:proofErr w:type="spellEnd"/>
-      <w:r>
-        <w:rPr>
-          <w:rFonts w:ascii="Times New Roman" w:hAnsi="Times New Roman"/>
-          <w:sz w:val="24"/>
-          <w:szCs w:val="24"/>
-        </w:rPr>
-        <w:t xml:space="preserve"> system. The Agile methodology emphasizes flexibility, collaboration, and iterative development, making it well-suited for complex projects with evolving requirements, such as the </w:t>
-      </w:r>
-      <w:proofErr w:type="spellStart"/>
-      <w:r>
-        <w:rPr>
-          <w:rFonts w:ascii="Times New Roman" w:hAnsi="Times New Roman"/>
-          <w:sz w:val="24"/>
-          <w:szCs w:val="24"/>
-        </w:rPr>
-        <w:t>GHAVeT</w:t>
-      </w:r>
-      <w:proofErr w:type="spellEnd"/>
-      <w:r>
-        <w:rPr>
-          <w:rFonts w:ascii="Times New Roman" w:hAnsi="Times New Roman"/>
-          <w:sz w:val="24"/>
-          <w:szCs w:val="24"/>
-        </w:rPr>
-        <w:t xml:space="preserve"> system.</w:t>
+        <w:t>After careful consideration of various software development methodologies, the Agile methodology was selected for the development of the GHAVeT system. The Agile methodology emphasizes flexibility, collaboration, and iterative development, making it well-suited for complex projects with evolving requirements, such as the GHAVeT system.</w:t>
       </w:r>
     </w:p>
     <w:p>
@@ -7515,25 +6977,7 @@
           <w:sz w:val="24"/>
           <w:szCs w:val="24"/>
         </w:rPr>
-        <w:t xml:space="preserve">: Agile methodologies, such as Scrum or Kanban, offer flexibility in adapting to changing requirements and stakeholder feedback. This is particularly important for the </w:t>
-      </w:r>
-      <w:proofErr w:type="spellStart"/>
-      <w:r>
-        <w:rPr>
-          <w:rFonts w:ascii="Times New Roman" w:hAnsi="Times New Roman"/>
-          <w:sz w:val="24"/>
-          <w:szCs w:val="24"/>
-        </w:rPr>
-        <w:t>GHAVeT</w:t>
-      </w:r>
-      <w:proofErr w:type="spellEnd"/>
-      <w:r>
-        <w:rPr>
-          <w:rFonts w:ascii="Times New Roman" w:hAnsi="Times New Roman"/>
-          <w:sz w:val="24"/>
-          <w:szCs w:val="24"/>
-        </w:rPr>
-        <w:t xml:space="preserve"> system, which may encounter evolving regulatory, technological, and user needs during the development process.</w:t>
+        <w:t>: Agile methodologies, such as Scrum or Kanban, offer flexibility in adapting to changing requirements and stakeholder feedback. This is particularly important for the GHAVeT system, which may encounter evolving regulatory, technological, and user needs during the development process.</w:t>
       </w:r>
     </w:p>
     <w:p>
@@ -7566,25 +7010,7 @@
           <w:sz w:val="24"/>
           <w:szCs w:val="24"/>
         </w:rPr>
-        <w:t xml:space="preserve">: Agile promotes iterative development cycles, allowing for the incremental delivery of features and functionality. This iterative approach enables stakeholders to provide continuous feedback, ensuring that the </w:t>
-      </w:r>
-      <w:proofErr w:type="spellStart"/>
-      <w:r>
-        <w:rPr>
-          <w:rFonts w:ascii="Times New Roman" w:hAnsi="Times New Roman"/>
-          <w:sz w:val="24"/>
-          <w:szCs w:val="24"/>
-        </w:rPr>
-        <w:t>GHAVeT</w:t>
-      </w:r>
-      <w:proofErr w:type="spellEnd"/>
-      <w:r>
-        <w:rPr>
-          <w:rFonts w:ascii="Times New Roman" w:hAnsi="Times New Roman"/>
-          <w:sz w:val="24"/>
-          <w:szCs w:val="24"/>
-        </w:rPr>
-        <w:t xml:space="preserve"> system evolves in alignment with user expectations and business objectives.</w:t>
+        <w:t>: Agile promotes iterative development cycles, allowing for the incremental delivery of features and functionality. This iterative approach enables stakeholders to provide continuous feedback, ensuring that the GHAVeT system evolves in alignment with user expectations and business objectives.</w:t>
       </w:r>
     </w:p>
     <w:p>
@@ -7712,25 +7138,7 @@
           <w:sz w:val="24"/>
           <w:szCs w:val="24"/>
         </w:rPr>
-        <w:t xml:space="preserve">The Agile methodology was applied to the development of the </w:t>
-      </w:r>
-      <w:proofErr w:type="spellStart"/>
-      <w:r>
-        <w:rPr>
-          <w:rFonts w:ascii="Times New Roman" w:hAnsi="Times New Roman"/>
-          <w:sz w:val="24"/>
-          <w:szCs w:val="24"/>
-        </w:rPr>
-        <w:t>GHAVeT</w:t>
-      </w:r>
-      <w:proofErr w:type="spellEnd"/>
-      <w:r>
-        <w:rPr>
-          <w:rFonts w:ascii="Times New Roman" w:hAnsi="Times New Roman"/>
-          <w:sz w:val="24"/>
-          <w:szCs w:val="24"/>
-        </w:rPr>
-        <w:t xml:space="preserve"> system through the following key practices:</w:t>
+        <w:t>The Agile methodology was applied to the development of the GHAVeT system through the following key practices:</w:t>
       </w:r>
     </w:p>
     <w:p>
@@ -7830,25 +7238,7 @@
           <w:sz w:val="24"/>
           <w:szCs w:val="24"/>
         </w:rPr>
-        <w:t xml:space="preserve">: Continuous integration and testing practices were adopted to ensure the ongoing stability and quality of the </w:t>
-      </w:r>
-      <w:proofErr w:type="spellStart"/>
-      <w:r>
-        <w:rPr>
-          <w:rFonts w:ascii="Times New Roman" w:hAnsi="Times New Roman"/>
-          <w:sz w:val="24"/>
-          <w:szCs w:val="24"/>
-        </w:rPr>
-        <w:t>GHAVeTT</w:t>
-      </w:r>
-      <w:proofErr w:type="spellEnd"/>
-      <w:r>
-        <w:rPr>
-          <w:rFonts w:ascii="Times New Roman" w:hAnsi="Times New Roman"/>
-          <w:sz w:val="24"/>
-          <w:szCs w:val="24"/>
-        </w:rPr>
-        <w:t xml:space="preserve"> system. Automated testing tools were utilized to identify and address defects early in the development process.</w:t>
+        <w:t>: Continuous integration and testing practices were adopted to ensure the ongoing stability and quality of the GHAVeTT system. Automated testing tools were utilized to identify and address defects early in the development process.</w:t>
       </w:r>
     </w:p>
     <w:p>
@@ -7914,25 +7304,7 @@
           <w:sz w:val="24"/>
           <w:szCs w:val="24"/>
         </w:rPr>
-        <w:t xml:space="preserve">: Agile methodologies embrace change and uncertainty, allowing for adaptive planning and prioritization of development tasks based on evolving stakeholder needs and market conditions. This adaptive approach enabled the </w:t>
-      </w:r>
-      <w:proofErr w:type="spellStart"/>
-      <w:r>
-        <w:rPr>
-          <w:rFonts w:ascii="Times New Roman" w:hAnsi="Times New Roman"/>
-          <w:sz w:val="24"/>
-          <w:szCs w:val="24"/>
-        </w:rPr>
-        <w:t>GHAVeT</w:t>
-      </w:r>
-      <w:proofErr w:type="spellEnd"/>
-      <w:r>
-        <w:rPr>
-          <w:rFonts w:ascii="Times New Roman" w:hAnsi="Times New Roman"/>
-          <w:sz w:val="24"/>
-          <w:szCs w:val="24"/>
-        </w:rPr>
-        <w:t xml:space="preserve"> system to respond quickly to changing regulatory requirements and technological advancements.</w:t>
+        <w:t>: Agile methodologies embrace change and uncertainty, allowing for adaptive planning and prioritization of development tasks based on evolving stakeholder needs and market conditions. This adaptive approach enabled the GHAVeT system to respond quickly to changing regulatory requirements and technological advancements.</w:t>
       </w:r>
     </w:p>
     <w:p>
@@ -9598,6 +8970,913 @@
         </w:rPr>
         <w:t xml:space="preserve"> Standardized communication protocols and data formats should be employed to enable interoperability with third-party systems and external service providers.</w:t>
       </w:r>
+    </w:p>
+    <w:p>
+      <w:pPr>
+        <w:spacing w:line="480" w:lineRule="auto"/>
+        <w:jc w:val="both"/>
+        <w:rPr>
+          <w:rFonts w:ascii="Times New Roman" w:hAnsi="Times New Roman"/>
+          <w:sz w:val="24"/>
+          <w:szCs w:val="24"/>
+        </w:rPr>
+      </w:pPr>
+    </w:p>
+    <w:p>
+      <w:pPr>
+        <w:spacing w:line="480" w:lineRule="auto"/>
+        <w:jc w:val="both"/>
+        <w:rPr>
+          <w:rFonts w:ascii="Times New Roman" w:hAnsi="Times New Roman"/>
+          <w:sz w:val="24"/>
+          <w:szCs w:val="24"/>
+        </w:rPr>
+      </w:pPr>
+    </w:p>
+    <w:p>
+      <w:pPr>
+        <w:spacing w:line="480" w:lineRule="auto"/>
+        <w:jc w:val="both"/>
+        <w:rPr>
+          <w:rFonts w:ascii="Times New Roman" w:hAnsi="Times New Roman"/>
+          <w:sz w:val="24"/>
+          <w:szCs w:val="24"/>
+        </w:rPr>
+      </w:pPr>
+    </w:p>
+    <w:p>
+      <w:pPr>
+        <w:spacing w:line="480" w:lineRule="auto"/>
+        <w:jc w:val="both"/>
+        <w:rPr>
+          <w:rFonts w:ascii="Times New Roman" w:hAnsi="Times New Roman"/>
+          <w:sz w:val="24"/>
+          <w:szCs w:val="24"/>
+        </w:rPr>
+      </w:pPr>
+    </w:p>
+    <w:p>
+      <w:pPr>
+        <w:spacing w:line="480" w:lineRule="auto"/>
+        <w:jc w:val="both"/>
+        <w:rPr>
+          <w:rFonts w:ascii="Times New Roman" w:hAnsi="Times New Roman"/>
+          <w:sz w:val="24"/>
+          <w:szCs w:val="24"/>
+        </w:rPr>
+      </w:pPr>
+    </w:p>
+    <w:p>
+      <w:pPr>
+        <w:spacing w:line="480" w:lineRule="auto"/>
+        <w:jc w:val="both"/>
+        <w:rPr>
+          <w:rFonts w:ascii="Times New Roman" w:hAnsi="Times New Roman"/>
+          <w:sz w:val="24"/>
+          <w:szCs w:val="24"/>
+        </w:rPr>
+      </w:pPr>
+    </w:p>
+    <w:p>
+      <w:pPr>
+        <w:spacing w:line="480" w:lineRule="auto"/>
+        <w:jc w:val="both"/>
+        <w:rPr>
+          <w:rFonts w:ascii="Times New Roman" w:hAnsi="Times New Roman"/>
+          <w:sz w:val="24"/>
+          <w:szCs w:val="24"/>
+        </w:rPr>
+      </w:pPr>
+    </w:p>
+    <w:p>
+      <w:pPr>
+        <w:spacing w:line="480" w:lineRule="auto"/>
+        <w:jc w:val="both"/>
+        <w:rPr>
+          <w:rFonts w:ascii="Times New Roman" w:hAnsi="Times New Roman"/>
+          <w:b/>
+          <w:bCs/>
+          <w:sz w:val="24"/>
+          <w:szCs w:val="24"/>
+        </w:rPr>
+      </w:pPr>
+    </w:p>
+    <w:p>
+      <w:pPr>
+        <w:spacing w:line="480" w:lineRule="auto"/>
+        <w:jc w:val="both"/>
+        <w:rPr>
+          <w:rFonts w:ascii="Times New Roman" w:hAnsi="Times New Roman"/>
+          <w:b/>
+          <w:bCs/>
+          <w:sz w:val="24"/>
+          <w:szCs w:val="24"/>
+        </w:rPr>
+      </w:pPr>
+    </w:p>
+    <w:p>
+      <w:pPr>
+        <w:spacing w:line="480" w:lineRule="auto"/>
+        <w:jc w:val="both"/>
+        <w:rPr>
+          <w:rFonts w:ascii="Times New Roman" w:hAnsi="Times New Roman"/>
+          <w:b/>
+          <w:bCs/>
+          <w:sz w:val="24"/>
+          <w:szCs w:val="24"/>
+        </w:rPr>
+      </w:pPr>
+    </w:p>
+    <w:p>
+      <w:pPr>
+        <w:spacing w:line="480" w:lineRule="auto"/>
+        <w:jc w:val="both"/>
+        <w:rPr>
+          <w:rFonts w:ascii="Times New Roman" w:hAnsi="Times New Roman"/>
+          <w:b/>
+          <w:bCs/>
+          <w:sz w:val="24"/>
+          <w:szCs w:val="24"/>
+        </w:rPr>
+      </w:pPr>
+    </w:p>
+    <w:p>
+      <w:pPr>
+        <w:spacing w:line="480" w:lineRule="auto"/>
+        <w:jc w:val="both"/>
+        <w:rPr>
+          <w:rFonts w:ascii="Times New Roman" w:hAnsi="Times New Roman"/>
+          <w:b/>
+          <w:bCs/>
+          <w:sz w:val="24"/>
+          <w:szCs w:val="24"/>
+        </w:rPr>
+      </w:pPr>
+    </w:p>
+    <w:p>
+      <w:pPr>
+        <w:spacing w:line="480" w:lineRule="auto"/>
+        <w:jc w:val="both"/>
+        <w:rPr>
+          <w:rFonts w:ascii="Times New Roman" w:hAnsi="Times New Roman"/>
+          <w:b/>
+          <w:bCs/>
+          <w:sz w:val="24"/>
+          <w:szCs w:val="24"/>
+        </w:rPr>
+      </w:pPr>
+    </w:p>
+    <w:p>
+      <w:pPr>
+        <w:spacing w:line="480" w:lineRule="auto"/>
+        <w:jc w:val="both"/>
+        <w:rPr>
+          <w:rFonts w:ascii="Times New Roman" w:hAnsi="Times New Roman"/>
+          <w:b/>
+          <w:bCs/>
+          <w:sz w:val="24"/>
+          <w:szCs w:val="24"/>
+        </w:rPr>
+      </w:pPr>
+      <w:r>
+        <w:rPr>
+          <w:rFonts w:ascii="Times New Roman" w:hAnsi="Times New Roman"/>
+          <w:b/>
+          <w:bCs/>
+          <w:sz w:val="24"/>
+          <w:szCs w:val="24"/>
+        </w:rPr>
+        <w:lastRenderedPageBreak/>
+        <w:t>3.</w:t>
+      </w:r>
+      <w:r>
+        <w:rPr>
+          <w:rFonts w:ascii="Times New Roman" w:hAnsi="Times New Roman"/>
+          <w:b/>
+          <w:bCs/>
+          <w:sz w:val="24"/>
+          <w:szCs w:val="24"/>
+        </w:rPr>
+        <w:t>8   SYSTEM DESIGN</w:t>
+      </w:r>
+    </w:p>
+    <w:p>
+      <w:pPr>
+        <w:spacing w:line="480" w:lineRule="auto"/>
+        <w:jc w:val="both"/>
+        <w:rPr>
+          <w:rFonts w:ascii="Times New Roman" w:hAnsi="Times New Roman"/>
+          <w:b/>
+          <w:bCs/>
+          <w:sz w:val="24"/>
+          <w:szCs w:val="24"/>
+        </w:rPr>
+      </w:pPr>
+      <w:r>
+        <w:rPr>
+          <w:rFonts w:ascii="Times New Roman" w:hAnsi="Times New Roman"/>
+          <w:b/>
+          <w:bCs/>
+          <w:sz w:val="24"/>
+          <w:szCs w:val="24"/>
+        </w:rPr>
+        <w:t>3.8.1 USE CASE DIAGRAM</w:t>
+      </w:r>
+    </w:p>
+    <w:p>
+      <w:pPr>
+        <w:spacing w:line="480" w:lineRule="auto"/>
+        <w:jc w:val="both"/>
+        <w:rPr>
+          <w:rFonts w:ascii="Times New Roman" w:hAnsi="Times New Roman"/>
+          <w:b/>
+          <w:bCs/>
+          <w:sz w:val="24"/>
+          <w:szCs w:val="24"/>
+        </w:rPr>
+      </w:pPr>
+    </w:p>
+    <w:p>
+      <w:pPr>
+        <w:spacing w:line="480" w:lineRule="auto"/>
+        <w:jc w:val="both"/>
+        <w:rPr>
+          <w:rFonts w:ascii="Times New Roman" w:hAnsi="Times New Roman"/>
+          <w:b/>
+          <w:bCs/>
+          <w:sz w:val="24"/>
+          <w:szCs w:val="24"/>
+        </w:rPr>
+      </w:pPr>
+    </w:p>
+    <w:p>
+      <w:pPr>
+        <w:spacing w:line="480" w:lineRule="auto"/>
+        <w:jc w:val="both"/>
+        <w:rPr>
+          <w:rFonts w:ascii="Times New Roman" w:hAnsi="Times New Roman"/>
+          <w:b/>
+          <w:bCs/>
+          <w:sz w:val="24"/>
+          <w:szCs w:val="24"/>
+        </w:rPr>
+      </w:pPr>
+      <w:r>
+        <w:rPr>
+          <w:rFonts w:ascii="Times New Roman" w:hAnsi="Times New Roman"/>
+          <w:b/>
+          <w:bCs/>
+          <w:noProof/>
+          <w:sz w:val="24"/>
+          <w:szCs w:val="24"/>
+        </w:rPr>
+        <w:drawing>
+          <wp:inline distT="0" distB="0" distL="0" distR="0" wp14:anchorId="02A04C6F" wp14:editId="5FA39038">
+            <wp:extent cx="5943600" cy="4476750"/>
+            <wp:effectExtent l="0" t="0" r="0" b="0"/>
+            <wp:docPr id="2" name="Picture 2"/>
+            <wp:cNvGraphicFramePr>
+              <a:graphicFrameLocks xmlns:a="http://schemas.openxmlformats.org/drawingml/2006/main" noChangeAspect="1"/>
+            </wp:cNvGraphicFramePr>
+            <a:graphic xmlns:a="http://schemas.openxmlformats.org/drawingml/2006/main">
+              <a:graphicData uri="http://schemas.openxmlformats.org/drawingml/2006/picture">
+                <pic:pic xmlns:pic="http://schemas.openxmlformats.org/drawingml/2006/picture">
+                  <pic:nvPicPr>
+                    <pic:cNvPr id="0" name="Picture 2"/>
+                    <pic:cNvPicPr>
+                      <a:picLocks noChangeAspect="1" noChangeArrowheads="1"/>
+                    </pic:cNvPicPr>
+                  </pic:nvPicPr>
+                  <pic:blipFill>
+                    <a:blip r:embed="rId10">
+                      <a:extLst>
+                        <a:ext uri="{28A0092B-C50C-407E-A947-70E740481C1C}">
+                          <a14:useLocalDpi xmlns:a14="http://schemas.microsoft.com/office/drawing/2010/main" val="0"/>
+                        </a:ext>
+                      </a:extLst>
+                    </a:blip>
+                    <a:srcRect/>
+                    <a:stretch>
+                      <a:fillRect/>
+                    </a:stretch>
+                  </pic:blipFill>
+                  <pic:spPr bwMode="auto">
+                    <a:xfrm>
+                      <a:off x="0" y="0"/>
+                      <a:ext cx="5943600" cy="4476750"/>
+                    </a:xfrm>
+                    <a:prstGeom prst="rect">
+                      <a:avLst/>
+                    </a:prstGeom>
+                    <a:noFill/>
+                    <a:ln>
+                      <a:noFill/>
+                    </a:ln>
+                  </pic:spPr>
+                </pic:pic>
+              </a:graphicData>
+            </a:graphic>
+          </wp:inline>
+        </w:drawing>
+      </w:r>
+    </w:p>
+    <w:p>
+      <w:pPr>
+        <w:pStyle w:val="Caption"/>
+        <w:spacing w:after="0" w:line="360" w:lineRule="auto"/>
+        <w:jc w:val="both"/>
+        <w:rPr>
+          <w:rFonts w:ascii="Times New Roman" w:hAnsi="Times New Roman"/>
+        </w:rPr>
+      </w:pPr>
+    </w:p>
+    <w:p/>
+    <w:p/>
+    <w:p>
+      <w:pPr>
+        <w:spacing w:line="480" w:lineRule="auto"/>
+        <w:jc w:val="both"/>
+        <w:rPr>
+          <w:rFonts w:ascii="Times New Roman" w:hAnsi="Times New Roman"/>
+          <w:b/>
+          <w:bCs/>
+        </w:rPr>
+      </w:pPr>
+      <w:r>
+        <w:rPr>
+          <w:rFonts w:ascii="Times New Roman" w:hAnsi="Times New Roman"/>
+          <w:b/>
+          <w:bCs/>
+        </w:rPr>
+        <w:t>Figure 3.</w:t>
+      </w:r>
+      <w:r>
+        <w:rPr>
+          <w:rFonts w:ascii="Times New Roman" w:hAnsi="Times New Roman"/>
+          <w:b/>
+          <w:bCs/>
+        </w:rPr>
+        <w:fldChar w:fldCharType="begin"/>
+      </w:r>
+      <w:r>
+        <w:rPr>
+          <w:rFonts w:ascii="Times New Roman" w:hAnsi="Times New Roman"/>
+          <w:b/>
+          <w:bCs/>
+        </w:rPr>
+        <w:instrText xml:space="preserve"> SEQ Figure \* ARABIC </w:instrText>
+      </w:r>
+      <w:r>
+        <w:rPr>
+          <w:rFonts w:ascii="Times New Roman" w:hAnsi="Times New Roman"/>
+          <w:b/>
+          <w:bCs/>
+        </w:rPr>
+        <w:fldChar w:fldCharType="separate"/>
+      </w:r>
+      <w:r>
+        <w:rPr>
+          <w:rFonts w:ascii="Times New Roman" w:hAnsi="Times New Roman"/>
+          <w:b/>
+          <w:bCs/>
+          <w:noProof/>
+        </w:rPr>
+        <w:t>1</w:t>
+      </w:r>
+      <w:r>
+        <w:rPr>
+          <w:rFonts w:ascii="Times New Roman" w:hAnsi="Times New Roman"/>
+          <w:b/>
+          <w:bCs/>
+        </w:rPr>
+        <w:fldChar w:fldCharType="end"/>
+      </w:r>
+      <w:r>
+        <w:rPr>
+          <w:rFonts w:ascii="Times New Roman" w:hAnsi="Times New Roman"/>
+          <w:b/>
+          <w:bCs/>
+        </w:rPr>
+        <w:t xml:space="preserve">: Use Case Diagram of a </w:t>
+      </w:r>
+      <w:r>
+        <w:rPr>
+          <w:rFonts w:ascii="Times New Roman" w:hAnsi="Times New Roman"/>
+          <w:b/>
+          <w:bCs/>
+        </w:rPr>
+        <w:t>GHANA VEHICLE  ELECTRONIC TOLLING SYSTEM</w:t>
+      </w:r>
+    </w:p>
+    <w:p>
+      <w:pPr>
+        <w:spacing w:line="480" w:lineRule="auto"/>
+        <w:jc w:val="both"/>
+        <w:rPr>
+          <w:rFonts w:ascii="Times New Roman" w:hAnsi="Times New Roman"/>
+          <w:b/>
+          <w:bCs/>
+        </w:rPr>
+      </w:pPr>
+      <w:r>
+        <w:rPr>
+          <w:rFonts w:ascii="Times New Roman" w:hAnsi="Times New Roman"/>
+          <w:b/>
+          <w:bCs/>
+        </w:rPr>
+        <w:t>(GHAVeT</w:t>
+      </w:r>
+      <w:r>
+        <w:rPr>
+          <w:rFonts w:ascii="Times New Roman" w:hAnsi="Times New Roman"/>
+          <w:b/>
+          <w:bCs/>
+        </w:rPr>
+        <w:t>)</w:t>
+      </w:r>
+    </w:p>
+    <w:p>
+      <w:pPr>
+        <w:spacing w:line="480" w:lineRule="auto"/>
+        <w:jc w:val="both"/>
+        <w:rPr>
+          <w:rFonts w:ascii="Times New Roman" w:hAnsi="Times New Roman"/>
+          <w:b/>
+          <w:bCs/>
+          <w:sz w:val="24"/>
+          <w:szCs w:val="24"/>
+        </w:rPr>
+      </w:pPr>
+      <w:r>
+        <w:rPr>
+          <w:rFonts w:ascii="Times New Roman" w:hAnsi="Times New Roman"/>
+          <w:b/>
+          <w:bCs/>
+          <w:sz w:val="24"/>
+          <w:szCs w:val="24"/>
+        </w:rPr>
+        <w:lastRenderedPageBreak/>
+        <w:t xml:space="preserve">3.8.2  </w:t>
+      </w:r>
+      <w:r>
+        <w:rPr>
+          <w:rFonts w:ascii="Times New Roman" w:hAnsi="Times New Roman"/>
+          <w:b/>
+          <w:bCs/>
+          <w:sz w:val="24"/>
+          <w:szCs w:val="24"/>
+        </w:rPr>
+        <w:t>ACTIVITY DIAGRAM</w:t>
+      </w:r>
+    </w:p>
+    <w:p>
+      <w:pPr>
+        <w:spacing w:line="480" w:lineRule="auto"/>
+        <w:jc w:val="both"/>
+        <w:rPr>
+          <w:rFonts w:ascii="Times New Roman" w:hAnsi="Times New Roman"/>
+          <w:b/>
+          <w:bCs/>
+          <w:sz w:val="24"/>
+          <w:szCs w:val="24"/>
+        </w:rPr>
+      </w:pPr>
+      <w:r>
+        <w:rPr>
+          <w:rFonts w:ascii="Times New Roman" w:hAnsi="Times New Roman"/>
+          <w:b/>
+          <w:bCs/>
+          <w:noProof/>
+          <w:sz w:val="24"/>
+          <w:szCs w:val="24"/>
+        </w:rPr>
+        <w:drawing>
+          <wp:inline distT="0" distB="0" distL="0" distR="0" wp14:anchorId="63668E9A" wp14:editId="4E51D1C5">
+            <wp:extent cx="4610100" cy="6181725"/>
+            <wp:effectExtent l="0" t="0" r="0" b="0"/>
+            <wp:docPr id="3" name="Picture 3"/>
+            <wp:cNvGraphicFramePr>
+              <a:graphicFrameLocks xmlns:a="http://schemas.openxmlformats.org/drawingml/2006/main" noChangeAspect="1"/>
+            </wp:cNvGraphicFramePr>
+            <a:graphic xmlns:a="http://schemas.openxmlformats.org/drawingml/2006/main">
+              <a:graphicData uri="http://schemas.openxmlformats.org/drawingml/2006/picture">
+                <pic:pic xmlns:pic="http://schemas.openxmlformats.org/drawingml/2006/picture">
+                  <pic:nvPicPr>
+                    <pic:cNvPr id="0" name="Picture 3"/>
+                    <pic:cNvPicPr>
+                      <a:picLocks noChangeAspect="1" noChangeArrowheads="1"/>
+                    </pic:cNvPicPr>
+                  </pic:nvPicPr>
+                  <pic:blipFill>
+                    <a:blip r:embed="rId11">
+                      <a:extLst>
+                        <a:ext uri="{28A0092B-C50C-407E-A947-70E740481C1C}">
+                          <a14:useLocalDpi xmlns:a14="http://schemas.microsoft.com/office/drawing/2010/main" val="0"/>
+                        </a:ext>
+                      </a:extLst>
+                    </a:blip>
+                    <a:srcRect/>
+                    <a:stretch>
+                      <a:fillRect/>
+                    </a:stretch>
+                  </pic:blipFill>
+                  <pic:spPr bwMode="auto">
+                    <a:xfrm>
+                      <a:off x="0" y="0"/>
+                      <a:ext cx="4610100" cy="6181725"/>
+                    </a:xfrm>
+                    <a:prstGeom prst="rect">
+                      <a:avLst/>
+                    </a:prstGeom>
+                    <a:noFill/>
+                    <a:ln>
+                      <a:noFill/>
+                    </a:ln>
+                  </pic:spPr>
+                </pic:pic>
+              </a:graphicData>
+            </a:graphic>
+          </wp:inline>
+        </w:drawing>
+      </w:r>
+    </w:p>
+    <w:p>
+      <w:pPr>
+        <w:spacing w:line="480" w:lineRule="auto"/>
+        <w:jc w:val="both"/>
+        <w:rPr>
+          <w:rFonts w:ascii="Times New Roman" w:hAnsi="Times New Roman"/>
+          <w:b/>
+          <w:bCs/>
+        </w:rPr>
+      </w:pPr>
+      <w:r>
+        <w:rPr>
+          <w:rFonts w:ascii="Times New Roman" w:hAnsi="Times New Roman"/>
+          <w:b/>
+          <w:bCs/>
+        </w:rPr>
+        <w:t>Figure 3.</w:t>
+      </w:r>
+      <w:r>
+        <w:rPr>
+          <w:rFonts w:ascii="Times New Roman" w:hAnsi="Times New Roman"/>
+          <w:b/>
+          <w:bCs/>
+        </w:rPr>
+        <w:t>2</w:t>
+      </w:r>
+      <w:r>
+        <w:rPr>
+          <w:rFonts w:ascii="Times New Roman" w:hAnsi="Times New Roman"/>
+          <w:b/>
+          <w:bCs/>
+        </w:rPr>
+        <w:t xml:space="preserve">: </w:t>
+      </w:r>
+      <w:r>
+        <w:rPr>
+          <w:rFonts w:ascii="Times New Roman" w:hAnsi="Times New Roman"/>
+          <w:b/>
+          <w:bCs/>
+        </w:rPr>
+        <w:t xml:space="preserve">Activity Diagram for the </w:t>
+      </w:r>
+      <w:r>
+        <w:rPr>
+          <w:rFonts w:ascii="Times New Roman" w:hAnsi="Times New Roman"/>
+          <w:b/>
+          <w:bCs/>
+        </w:rPr>
+        <w:t xml:space="preserve"> </w:t>
+      </w:r>
+      <w:r>
+        <w:rPr>
+          <w:rFonts w:ascii="Times New Roman" w:hAnsi="Times New Roman"/>
+          <w:b/>
+          <w:bCs/>
+        </w:rPr>
+        <w:t>GHANA VEHICLE  ELECTRONIC TOLLING SYSTEM</w:t>
+      </w:r>
+    </w:p>
+    <w:p>
+      <w:pPr>
+        <w:spacing w:line="480" w:lineRule="auto"/>
+        <w:jc w:val="both"/>
+        <w:rPr>
+          <w:rFonts w:ascii="Times New Roman" w:hAnsi="Times New Roman"/>
+          <w:b/>
+          <w:bCs/>
+        </w:rPr>
+      </w:pPr>
+      <w:r>
+        <w:rPr>
+          <w:rFonts w:ascii="Times New Roman" w:hAnsi="Times New Roman"/>
+          <w:b/>
+          <w:bCs/>
+        </w:rPr>
+        <w:t>(GHAVeT System)</w:t>
+      </w:r>
+    </w:p>
+    <w:p>
+      <w:pPr>
+        <w:spacing w:line="480" w:lineRule="auto"/>
+        <w:jc w:val="both"/>
+        <w:rPr>
+          <w:rFonts w:ascii="Times New Roman" w:hAnsi="Times New Roman"/>
+          <w:b/>
+          <w:bCs/>
+          <w:sz w:val="24"/>
+          <w:szCs w:val="24"/>
+        </w:rPr>
+      </w:pPr>
+    </w:p>
+    <w:p>
+      <w:pPr>
+        <w:spacing w:line="480" w:lineRule="auto"/>
+        <w:jc w:val="both"/>
+        <w:rPr>
+          <w:rFonts w:ascii="Times New Roman" w:hAnsi="Times New Roman"/>
+          <w:b/>
+          <w:bCs/>
+          <w:sz w:val="24"/>
+          <w:szCs w:val="24"/>
+        </w:rPr>
+      </w:pPr>
+      <w:r>
+        <w:rPr>
+          <w:rFonts w:ascii="Times New Roman" w:hAnsi="Times New Roman"/>
+          <w:b/>
+          <w:bCs/>
+          <w:sz w:val="24"/>
+          <w:szCs w:val="24"/>
+        </w:rPr>
+        <w:lastRenderedPageBreak/>
+        <w:t>3.8.</w:t>
+      </w:r>
+      <w:r>
+        <w:rPr>
+          <w:rFonts w:ascii="Times New Roman" w:hAnsi="Times New Roman"/>
+          <w:b/>
+          <w:bCs/>
+          <w:sz w:val="24"/>
+          <w:szCs w:val="24"/>
+        </w:rPr>
+        <w:t>3</w:t>
+      </w:r>
+      <w:r>
+        <w:rPr>
+          <w:rFonts w:ascii="Times New Roman" w:hAnsi="Times New Roman"/>
+          <w:b/>
+          <w:bCs/>
+          <w:sz w:val="24"/>
+          <w:szCs w:val="24"/>
+        </w:rPr>
+        <w:t xml:space="preserve">  </w:t>
+      </w:r>
+      <w:r>
+        <w:rPr>
+          <w:rFonts w:ascii="Times New Roman" w:hAnsi="Times New Roman"/>
+          <w:b/>
+          <w:bCs/>
+          <w:sz w:val="24"/>
+          <w:szCs w:val="24"/>
+        </w:rPr>
+        <w:t>DATA FLOW DIAGRAM</w:t>
+      </w:r>
+    </w:p>
+    <w:p>
+      <w:pPr>
+        <w:spacing w:line="480" w:lineRule="auto"/>
+        <w:jc w:val="both"/>
+        <w:rPr>
+          <w:rFonts w:ascii="Times New Roman" w:hAnsi="Times New Roman"/>
+          <w:b/>
+          <w:bCs/>
+          <w:sz w:val="24"/>
+          <w:szCs w:val="24"/>
+        </w:rPr>
+      </w:pPr>
+      <w:r>
+        <w:rPr>
+          <w:rFonts w:ascii="Times New Roman" w:hAnsi="Times New Roman"/>
+          <w:b/>
+          <w:bCs/>
+          <w:noProof/>
+          <w:sz w:val="24"/>
+          <w:szCs w:val="24"/>
+        </w:rPr>
+        <w:drawing>
+          <wp:inline distT="0" distB="0" distL="0" distR="0" wp14:anchorId="1FB07A93" wp14:editId="01332063">
+            <wp:extent cx="4362450" cy="5915025"/>
+            <wp:effectExtent l="0" t="0" r="0" b="0"/>
+            <wp:docPr id="1" name="Picture 1"/>
+            <wp:cNvGraphicFramePr>
+              <a:graphicFrameLocks xmlns:a="http://schemas.openxmlformats.org/drawingml/2006/main" noChangeAspect="1"/>
+            </wp:cNvGraphicFramePr>
+            <a:graphic xmlns:a="http://schemas.openxmlformats.org/drawingml/2006/main">
+              <a:graphicData uri="http://schemas.openxmlformats.org/drawingml/2006/picture">
+                <pic:pic xmlns:pic="http://schemas.openxmlformats.org/drawingml/2006/picture">
+                  <pic:nvPicPr>
+                    <pic:cNvPr id="0" name="Picture 1"/>
+                    <pic:cNvPicPr>
+                      <a:picLocks noChangeAspect="1" noChangeArrowheads="1"/>
+                    </pic:cNvPicPr>
+                  </pic:nvPicPr>
+                  <pic:blipFill>
+                    <a:blip r:embed="rId12">
+                      <a:extLst>
+                        <a:ext uri="{28A0092B-C50C-407E-A947-70E740481C1C}">
+                          <a14:useLocalDpi xmlns:a14="http://schemas.microsoft.com/office/drawing/2010/main" val="0"/>
+                        </a:ext>
+                      </a:extLst>
+                    </a:blip>
+                    <a:srcRect/>
+                    <a:stretch>
+                      <a:fillRect/>
+                    </a:stretch>
+                  </pic:blipFill>
+                  <pic:spPr bwMode="auto">
+                    <a:xfrm>
+                      <a:off x="0" y="0"/>
+                      <a:ext cx="4362450" cy="5915025"/>
+                    </a:xfrm>
+                    <a:prstGeom prst="rect">
+                      <a:avLst/>
+                    </a:prstGeom>
+                    <a:noFill/>
+                    <a:ln>
+                      <a:noFill/>
+                    </a:ln>
+                  </pic:spPr>
+                </pic:pic>
+              </a:graphicData>
+            </a:graphic>
+          </wp:inline>
+        </w:drawing>
+      </w:r>
+    </w:p>
+    <w:p>
+      <w:pPr>
+        <w:spacing w:line="480" w:lineRule="auto"/>
+        <w:jc w:val="both"/>
+        <w:rPr>
+          <w:rFonts w:ascii="Times New Roman" w:hAnsi="Times New Roman"/>
+          <w:b/>
+          <w:bCs/>
+        </w:rPr>
+      </w:pPr>
+      <w:r>
+        <w:rPr>
+          <w:rFonts w:ascii="Times New Roman" w:hAnsi="Times New Roman"/>
+          <w:b/>
+          <w:bCs/>
+        </w:rPr>
+        <w:t>Figure 3.</w:t>
+      </w:r>
+      <w:r>
+        <w:rPr>
+          <w:rFonts w:ascii="Times New Roman" w:hAnsi="Times New Roman"/>
+          <w:b/>
+          <w:bCs/>
+        </w:rPr>
+        <w:t>3</w:t>
+      </w:r>
+      <w:r>
+        <w:rPr>
+          <w:rFonts w:ascii="Times New Roman" w:hAnsi="Times New Roman"/>
+          <w:b/>
+          <w:bCs/>
+        </w:rPr>
+        <w:t xml:space="preserve">: </w:t>
+      </w:r>
+      <w:r>
+        <w:rPr>
+          <w:rFonts w:ascii="Times New Roman" w:hAnsi="Times New Roman"/>
+          <w:b/>
+          <w:bCs/>
+        </w:rPr>
+        <w:t>Data Flow</w:t>
+      </w:r>
+      <w:r>
+        <w:rPr>
+          <w:rFonts w:ascii="Times New Roman" w:hAnsi="Times New Roman"/>
+          <w:b/>
+          <w:bCs/>
+        </w:rPr>
+        <w:t xml:space="preserve"> Diagram for the </w:t>
+      </w:r>
+      <w:r>
+        <w:rPr>
+          <w:rFonts w:ascii="Times New Roman" w:hAnsi="Times New Roman"/>
+          <w:b/>
+          <w:bCs/>
+        </w:rPr>
+        <w:t xml:space="preserve"> </w:t>
+      </w:r>
+      <w:r>
+        <w:rPr>
+          <w:rFonts w:ascii="Times New Roman" w:hAnsi="Times New Roman"/>
+          <w:b/>
+          <w:bCs/>
+        </w:rPr>
+        <w:t>GHANA VEHICLE  ELECTRONIC TOLLING SYSTEM</w:t>
+      </w:r>
+    </w:p>
+    <w:p>
+      <w:pPr>
+        <w:spacing w:line="480" w:lineRule="auto"/>
+        <w:jc w:val="both"/>
+        <w:rPr>
+          <w:rFonts w:ascii="Times New Roman" w:hAnsi="Times New Roman"/>
+          <w:b/>
+          <w:bCs/>
+        </w:rPr>
+      </w:pPr>
+      <w:r>
+        <w:rPr>
+          <w:rFonts w:ascii="Times New Roman" w:hAnsi="Times New Roman"/>
+          <w:b/>
+          <w:bCs/>
+        </w:rPr>
+        <w:t>(GHAVeT System)</w:t>
+      </w:r>
+    </w:p>
+    <w:p>
+      <w:pPr>
+        <w:spacing w:line="480" w:lineRule="auto"/>
+        <w:jc w:val="both"/>
+        <w:rPr>
+          <w:rFonts w:ascii="Times New Roman" w:hAnsi="Times New Roman"/>
+          <w:b/>
+          <w:bCs/>
+          <w:sz w:val="24"/>
+          <w:szCs w:val="24"/>
+        </w:rPr>
+      </w:pPr>
+    </w:p>
+    <w:p>
+      <w:pPr>
+        <w:spacing w:line="480" w:lineRule="auto"/>
+        <w:jc w:val="both"/>
+        <w:rPr>
+          <w:rFonts w:ascii="Times New Roman" w:hAnsi="Times New Roman"/>
+          <w:b/>
+          <w:bCs/>
+          <w:sz w:val="24"/>
+          <w:szCs w:val="24"/>
+        </w:rPr>
+      </w:pPr>
+    </w:p>
+    <w:p>
+      <w:pPr>
+        <w:spacing w:line="480" w:lineRule="auto"/>
+        <w:jc w:val="both"/>
+        <w:rPr>
+          <w:rFonts w:ascii="Times New Roman" w:hAnsi="Times New Roman"/>
+          <w:b/>
+          <w:bCs/>
+          <w:sz w:val="24"/>
+          <w:szCs w:val="24"/>
+        </w:rPr>
+      </w:pPr>
+    </w:p>
+    <w:p>
+      <w:pPr>
+        <w:spacing w:line="480" w:lineRule="auto"/>
+        <w:jc w:val="both"/>
+        <w:rPr>
+          <w:rFonts w:ascii="Times New Roman" w:hAnsi="Times New Roman"/>
+          <w:b/>
+          <w:bCs/>
+          <w:sz w:val="24"/>
+          <w:szCs w:val="24"/>
+        </w:rPr>
+      </w:pPr>
+    </w:p>
+    <w:p>
+      <w:pPr>
+        <w:spacing w:line="480" w:lineRule="auto"/>
+        <w:jc w:val="both"/>
+        <w:rPr>
+          <w:rFonts w:ascii="Times New Roman" w:hAnsi="Times New Roman"/>
+          <w:b/>
+          <w:bCs/>
+          <w:sz w:val="24"/>
+          <w:szCs w:val="24"/>
+        </w:rPr>
+      </w:pPr>
+    </w:p>
+    <w:p>
+      <w:pPr>
+        <w:spacing w:line="480" w:lineRule="auto"/>
+        <w:jc w:val="both"/>
+        <w:rPr>
+          <w:rFonts w:ascii="Times New Roman" w:hAnsi="Times New Roman"/>
+          <w:sz w:val="24"/>
+          <w:szCs w:val="24"/>
+        </w:rPr>
+      </w:pPr>
     </w:p>
     <w:p>
       <w:pPr>
@@ -9730,11 +10009,9 @@
       <w:pStyle w:val="Footer"/>
       <w:jc w:val="center"/>
     </w:pPr>
-    <w:proofErr w:type="spellStart"/>
     <w:r>
       <w:t>i</w:t>
     </w:r>
-    <w:proofErr w:type="spellEnd"/>
   </w:p>
 </w:ftr>
 </file>
@@ -11787,7 +12064,7 @@
   <w:style w:type="paragraph" w:default="1" w:styleId="Normal">
     <w:name w:val="Normal"/>
     <w:qFormat/>
-    <w:rsid w:val="00D065C7"/>
+    <w:rsid w:val="008E1DC1"/>
     <w:pPr>
       <w:spacing w:after="160" w:line="259" w:lineRule="auto"/>
     </w:pPr>
@@ -11892,6 +12169,7 @@
   <w:style w:type="character" w:default="1" w:styleId="DefaultParagraphFont">
     <w:name w:val="Default Paragraph Font"/>
     <w:uiPriority w:val="1"/>
+    <w:semiHidden/>
     <w:unhideWhenUsed/>
   </w:style>
   <w:style w:type="table" w:default="1" w:styleId="TableNormal">

</xml_diff>

<commit_message>
Additional Modification with CSS
</commit_message>
<xml_diff>
--- a/Project Work.docx
+++ b/Project Work.docx
@@ -1646,7 +1646,6 @@
         </w:rPr>
         <w:t xml:space="preserve"> </w:t>
       </w:r>
-      <w:proofErr w:type="gramStart"/>
       <w:r>
         <w:rPr>
           <w:rFonts w:ascii="Times New Roman" w:hAnsi="Times New Roman"/>
@@ -1683,7 +1682,6 @@
         </w:rPr>
         <w:tab/>
       </w:r>
-      <w:proofErr w:type="gramEnd"/>
       <w:r>
         <w:rPr>
           <w:rFonts w:ascii="Times New Roman" w:hAnsi="Times New Roman"/>
@@ -1850,27 +1848,7 @@
           <w:sz w:val="24"/>
           <w:szCs w:val="24"/>
         </w:rPr>
-        <w:t xml:space="preserve">We dedicate this book to the </w:t>
-      </w:r>
-      <w:proofErr w:type="gramStart"/>
-      <w:r>
-        <w:rPr>
-          <w:rFonts w:ascii="Times New Roman" w:hAnsi="Times New Roman"/>
-          <w:color w:val="0D0D0D" w:themeColor="text1" w:themeTint="F2"/>
-          <w:sz w:val="24"/>
-          <w:szCs w:val="24"/>
-        </w:rPr>
-        <w:t>Most High</w:t>
-      </w:r>
-      <w:proofErr w:type="gramEnd"/>
-      <w:r>
-        <w:rPr>
-          <w:rFonts w:ascii="Times New Roman" w:hAnsi="Times New Roman"/>
-          <w:color w:val="0D0D0D" w:themeColor="text1" w:themeTint="F2"/>
-          <w:sz w:val="24"/>
-          <w:szCs w:val="24"/>
-        </w:rPr>
-        <w:t xml:space="preserve"> God, </w:t>
+        <w:t xml:space="preserve">We dedicate this book to the Most High God, </w:t>
       </w:r>
       <w:r>
         <w:rPr>
@@ -5194,7 +5172,6 @@
         </w:rPr>
         <w:t xml:space="preserve"> </w:t>
       </w:r>
-      <w:proofErr w:type="gramStart"/>
       <w:r>
         <w:rPr>
           <w:rFonts w:ascii="Times New Roman" w:hAnsi="Times New Roman"/>
@@ -5205,20 +5182,7 @@
           <w:szCs w:val="24"/>
           <w:shd w:val="clear" w:color="auto" w:fill="FFFFFF"/>
         </w:rPr>
-        <w:t>( Zuo</w:t>
-      </w:r>
-      <w:proofErr w:type="gramEnd"/>
-      <w:r>
-        <w:rPr>
-          <w:rFonts w:ascii="Times New Roman" w:hAnsi="Times New Roman"/>
-          <w:b/>
-          <w:bCs/>
-          <w:color w:val="222222"/>
-          <w:sz w:val="24"/>
-          <w:szCs w:val="24"/>
-          <w:shd w:val="clear" w:color="auto" w:fill="FFFFFF"/>
-        </w:rPr>
-        <w:t>. Y, 2010)</w:t>
+        <w:t>( Zuo. Y, 2010)</w:t>
       </w:r>
       <w:r>
         <w:rPr>
@@ -5388,18 +5352,7 @@
           <w:sz w:val="24"/>
           <w:szCs w:val="24"/>
         </w:rPr>
-        <w:t xml:space="preserve">The implementation of ETC systems may be subject to regulatory hurdles, including licensing requirements, data protection regulations, and interoperability standards, which can vary across </w:t>
-      </w:r>
-      <w:proofErr w:type="gramStart"/>
-      <w:r>
-        <w:rPr>
-          <w:rFonts w:ascii="Times New Roman" w:hAnsi="Times New Roman"/>
-          <w:color w:val="0D0D0D" w:themeColor="text1" w:themeTint="F2"/>
-          <w:kern w:val="32"/>
-          <w:sz w:val="24"/>
-          <w:szCs w:val="24"/>
-        </w:rPr>
-        <w:t>jurisdictions</w:t>
+        <w:t>The implementation of ETC systems may be subject to regulatory hurdles, including licensing requirements, data protection regulations, and interoperability standards, which can vary across jurisdictions</w:t>
       </w:r>
       <w:r>
         <w:rPr>
@@ -5431,20 +5384,7 @@
           <w:szCs w:val="24"/>
           <w:shd w:val="clear" w:color="auto" w:fill="FFFFFF"/>
         </w:rPr>
-        <w:t>(</w:t>
-      </w:r>
-      <w:proofErr w:type="gramEnd"/>
-      <w:r>
-        <w:rPr>
-          <w:rFonts w:ascii="Times New Roman" w:hAnsi="Times New Roman"/>
-          <w:b/>
-          <w:bCs/>
-          <w:color w:val="222222"/>
-          <w:sz w:val="24"/>
-          <w:szCs w:val="24"/>
-          <w:shd w:val="clear" w:color="auto" w:fill="FFFFFF"/>
-        </w:rPr>
-        <w:t>Jenny</w:t>
+        <w:t>(Jenny</w:t>
       </w:r>
       <w:r>
         <w:rPr>
@@ -6147,71 +6087,73 @@
     </w:p>
     <w:p>
       <w:pPr>
+        <w:spacing w:after="0" w:line="480" w:lineRule="auto"/>
+        <w:jc w:val="both"/>
+        <w:rPr>
+          <w:rFonts w:ascii="Times New Roman" w:hAnsi="Times New Roman"/>
+          <w:b/>
+          <w:bCs/>
+          <w:color w:val="0D0D0D" w:themeColor="text1" w:themeTint="F2"/>
+          <w:kern w:val="32"/>
+          <w:sz w:val="24"/>
+          <w:szCs w:val="24"/>
+        </w:rPr>
+      </w:pPr>
+    </w:p>
+    <w:p>
+      <w:pPr>
+        <w:spacing w:after="0" w:line="480" w:lineRule="auto"/>
+        <w:jc w:val="both"/>
+        <w:rPr>
+          <w:rFonts w:ascii="Times New Roman" w:hAnsi="Times New Roman"/>
+          <w:b/>
+          <w:bCs/>
+          <w:color w:val="0D0D0D" w:themeColor="text1" w:themeTint="F2"/>
+          <w:kern w:val="32"/>
+          <w:sz w:val="24"/>
+          <w:szCs w:val="24"/>
+        </w:rPr>
+      </w:pPr>
+      <w:r>
+        <w:rPr>
+          <w:rFonts w:ascii="Times New Roman" w:hAnsi="Times New Roman"/>
+          <w:b/>
+          <w:bCs/>
+          <w:color w:val="0D0D0D" w:themeColor="text1" w:themeTint="F2"/>
+          <w:kern w:val="32"/>
+          <w:sz w:val="24"/>
+          <w:szCs w:val="24"/>
+        </w:rPr>
+        <w:t>2.3</w:t>
+      </w:r>
+      <w:r>
+        <w:rPr>
+          <w:rFonts w:ascii="Times New Roman" w:hAnsi="Times New Roman"/>
+          <w:b/>
+          <w:bCs/>
+          <w:color w:val="0D0D0D" w:themeColor="text1" w:themeTint="F2"/>
+          <w:kern w:val="32"/>
+          <w:sz w:val="24"/>
+          <w:szCs w:val="24"/>
+        </w:rPr>
+        <w:t xml:space="preserve">  </w:t>
+      </w:r>
+      <w:r>
+        <w:rPr>
+          <w:rFonts w:ascii="Times New Roman" w:hAnsi="Times New Roman"/>
+          <w:b/>
+          <w:bCs/>
+          <w:color w:val="0D0D0D" w:themeColor="text1" w:themeTint="F2"/>
+          <w:kern w:val="32"/>
+          <w:sz w:val="24"/>
+          <w:szCs w:val="24"/>
+        </w:rPr>
+        <w:t xml:space="preserve"> RELATED WORKS</w:t>
+      </w:r>
+    </w:p>
+    <w:p>
+      <w:pPr>
         <w:pStyle w:val="ListParagraph"/>
-        <w:spacing w:after="0" w:line="480" w:lineRule="auto"/>
-        <w:jc w:val="both"/>
-        <w:rPr>
-          <w:rFonts w:ascii="Times New Roman" w:hAnsi="Times New Roman"/>
-          <w:color w:val="0D0D0D" w:themeColor="text1" w:themeTint="F2"/>
-          <w:kern w:val="32"/>
-          <w:sz w:val="24"/>
-          <w:szCs w:val="24"/>
-        </w:rPr>
-      </w:pPr>
-    </w:p>
-    <w:p>
-      <w:pPr>
-        <w:spacing w:after="0" w:line="480" w:lineRule="auto"/>
-        <w:jc w:val="both"/>
-        <w:rPr>
-          <w:rFonts w:ascii="Times New Roman" w:hAnsi="Times New Roman"/>
-          <w:b/>
-          <w:bCs/>
-          <w:color w:val="0D0D0D" w:themeColor="text1" w:themeTint="F2"/>
-          <w:kern w:val="32"/>
-          <w:sz w:val="24"/>
-          <w:szCs w:val="24"/>
-        </w:rPr>
-      </w:pPr>
-      <w:r>
-        <w:rPr>
-          <w:rFonts w:ascii="Times New Roman" w:hAnsi="Times New Roman"/>
-          <w:b/>
-          <w:bCs/>
-          <w:color w:val="0D0D0D" w:themeColor="text1" w:themeTint="F2"/>
-          <w:kern w:val="32"/>
-          <w:sz w:val="24"/>
-          <w:szCs w:val="24"/>
-        </w:rPr>
-        <w:t>2.</w:t>
-      </w:r>
-      <w:r>
-        <w:rPr>
-          <w:rFonts w:ascii="Times New Roman" w:hAnsi="Times New Roman"/>
-          <w:b/>
-          <w:bCs/>
-          <w:color w:val="0D0D0D" w:themeColor="text1" w:themeTint="F2"/>
-          <w:kern w:val="32"/>
-          <w:sz w:val="24"/>
-          <w:szCs w:val="24"/>
-        </w:rPr>
-        <w:t>3</w:t>
-      </w:r>
-      <w:r>
-        <w:rPr>
-          <w:rFonts w:ascii="Times New Roman" w:hAnsi="Times New Roman"/>
-          <w:b/>
-          <w:bCs/>
-          <w:color w:val="0D0D0D" w:themeColor="text1" w:themeTint="F2"/>
-          <w:kern w:val="32"/>
-          <w:sz w:val="24"/>
-          <w:szCs w:val="24"/>
-        </w:rPr>
-        <w:t xml:space="preserve"> RELATED WORKS</w:t>
-      </w:r>
-    </w:p>
-    <w:p>
-      <w:pPr>
         <w:spacing w:after="0" w:line="480" w:lineRule="auto"/>
         <w:jc w:val="both"/>
         <w:rPr>
@@ -6238,7 +6180,7 @@
         <w:pStyle w:val="ListParagraph"/>
         <w:numPr>
           <w:ilvl w:val="0"/>
-          <w:numId w:val="5"/>
+          <w:numId w:val="14"/>
         </w:numPr>
         <w:spacing w:after="0" w:line="480" w:lineRule="auto"/>
         <w:jc w:val="both"/>
@@ -6253,24 +6195,12 @@
       <w:r>
         <w:rPr>
           <w:rFonts w:ascii="Times New Roman" w:hAnsi="Times New Roman"/>
-          <w:b/>
-          <w:bCs/>
-          <w:color w:val="0D0D0D" w:themeColor="text1" w:themeTint="F2"/>
-          <w:kern w:val="32"/>
-          <w:sz w:val="24"/>
-          <w:szCs w:val="24"/>
-        </w:rPr>
-        <w:t>"Integration of Electronic Toll Collection Systems with Intelligent Transportation Systems: A Review"</w:t>
-      </w:r>
-      <w:r>
-        <w:rPr>
-          <w:rFonts w:ascii="Times New Roman" w:hAnsi="Times New Roman"/>
-          <w:color w:val="0D0D0D" w:themeColor="text1" w:themeTint="F2"/>
-          <w:kern w:val="32"/>
-          <w:sz w:val="24"/>
-          <w:szCs w:val="24"/>
-        </w:rPr>
-        <w:t xml:space="preserve"> by Wang et al. (2018), reviews the integration of ETC systems with Intelligent Transportation Systems (ITS) to enhance traffic management and road safety. </w:t>
+          <w:color w:val="0D0D0D" w:themeColor="text1" w:themeTint="F2"/>
+          <w:kern w:val="32"/>
+          <w:sz w:val="24"/>
+          <w:szCs w:val="24"/>
+        </w:rPr>
+        <w:t>"Integration of Electronic Toll Collection Systems with Intelligent Transportation Systems: A Review" by Wang et al. (2018)</w:t>
       </w:r>
     </w:p>
     <w:p>
@@ -6278,7 +6208,7 @@
         <w:pStyle w:val="ListParagraph"/>
         <w:numPr>
           <w:ilvl w:val="0"/>
-          <w:numId w:val="5"/>
+          <w:numId w:val="14"/>
         </w:numPr>
         <w:spacing w:after="0" w:line="480" w:lineRule="auto"/>
         <w:jc w:val="both"/>
@@ -6293,45 +6223,20 @@
       <w:r>
         <w:rPr>
           <w:rFonts w:ascii="Times New Roman" w:hAnsi="Times New Roman"/>
-          <w:b/>
-          <w:bCs/>
-          <w:color w:val="0D0D0D" w:themeColor="text1" w:themeTint="F2"/>
-          <w:kern w:val="32"/>
-          <w:sz w:val="24"/>
-          <w:szCs w:val="24"/>
-        </w:rPr>
-        <w:t>“Optimizing Traffic Flow and Toll Revenue Using Electronic Toll Collection Systems: A Case Study of a Major Metropolitan Area”</w:t>
-      </w:r>
-      <w:r>
-        <w:rPr>
-          <w:rFonts w:ascii="Times New Roman" w:hAnsi="Times New Roman"/>
-          <w:color w:val="0D0D0D" w:themeColor="text1" w:themeTint="F2"/>
-          <w:kern w:val="32"/>
-          <w:sz w:val="24"/>
-          <w:szCs w:val="24"/>
-        </w:rPr>
-        <w:t xml:space="preserve"> by Lee et al. (2019), </w:t>
-      </w:r>
-    </w:p>
-    <w:p>
-      <w:pPr>
-        <w:spacing w:after="0" w:line="480" w:lineRule="auto"/>
-        <w:jc w:val="both"/>
-        <w:rPr>
-          <w:rFonts w:ascii="Times New Roman" w:hAnsi="Times New Roman"/>
-          <w:color w:val="0D0D0D" w:themeColor="text1" w:themeTint="F2"/>
-          <w:kern w:val="32"/>
-          <w:sz w:val="24"/>
-          <w:szCs w:val="24"/>
-        </w:rPr>
-      </w:pPr>
+          <w:color w:val="0D0D0D" w:themeColor="text1" w:themeTint="F2"/>
+          <w:kern w:val="32"/>
+          <w:sz w:val="24"/>
+          <w:szCs w:val="24"/>
+        </w:rPr>
+        <w:t>“Optimizing Traffic Flow and Toll Revenue Using Electronic Toll Collection Systems: A Case Study of a Major Metropolitan Area” by Lee et al. (2019)</w:t>
+      </w:r>
     </w:p>
     <w:p>
       <w:pPr>
         <w:pStyle w:val="ListParagraph"/>
         <w:numPr>
           <w:ilvl w:val="0"/>
-          <w:numId w:val="4"/>
+          <w:numId w:val="14"/>
         </w:numPr>
         <w:spacing w:after="0" w:line="480" w:lineRule="auto"/>
         <w:jc w:val="both"/>
@@ -6346,34 +6251,12 @@
       <w:r>
         <w:rPr>
           <w:rFonts w:ascii="Times New Roman" w:hAnsi="Times New Roman"/>
-          <w:b/>
-          <w:bCs/>
-          <w:color w:val="0D0D0D" w:themeColor="text1" w:themeTint="F2"/>
-          <w:kern w:val="32"/>
-          <w:sz w:val="24"/>
-          <w:szCs w:val="24"/>
-        </w:rPr>
-        <w:t xml:space="preserve"> “Comparative Analysis of Electronic Toll Collection Systems: Case Studies from Various Countries”</w:t>
-      </w:r>
-      <w:r>
-        <w:rPr>
-          <w:rFonts w:ascii="Times New Roman" w:hAnsi="Times New Roman"/>
-          <w:color w:val="0D0D0D" w:themeColor="text1" w:themeTint="F2"/>
-          <w:kern w:val="32"/>
-          <w:sz w:val="24"/>
-          <w:szCs w:val="24"/>
-        </w:rPr>
-        <w:t xml:space="preserve"> by Kumar et al. (2020</w:t>
-      </w:r>
-      <w:r>
-        <w:rPr>
-          <w:rFonts w:ascii="Times New Roman" w:hAnsi="Times New Roman"/>
-          <w:color w:val="0D0D0D" w:themeColor="text1" w:themeTint="F2"/>
-          <w:kern w:val="32"/>
-          <w:sz w:val="24"/>
-          <w:szCs w:val="24"/>
-        </w:rPr>
-        <w:t>)</w:t>
+          <w:color w:val="0D0D0D" w:themeColor="text1" w:themeTint="F2"/>
+          <w:kern w:val="32"/>
+          <w:sz w:val="24"/>
+          <w:szCs w:val="24"/>
+        </w:rPr>
+        <w:t>“Comparative Analysis of Electronic Toll Collection Systems: Case Studies from Various Countries” by Kumar et al. (2020)</w:t>
       </w:r>
     </w:p>
     <w:p>
@@ -6381,7 +6264,7 @@
         <w:pStyle w:val="ListParagraph"/>
         <w:numPr>
           <w:ilvl w:val="0"/>
-          <w:numId w:val="4"/>
+          <w:numId w:val="14"/>
         </w:numPr>
         <w:spacing w:after="0" w:line="480" w:lineRule="auto"/>
         <w:jc w:val="both"/>
@@ -6396,25 +6279,12 @@
       <w:r>
         <w:rPr>
           <w:rFonts w:ascii="Times New Roman" w:hAnsi="Times New Roman"/>
-          <w:b/>
-          <w:bCs/>
-          <w:color w:val="0D0D0D" w:themeColor="text1" w:themeTint="F2"/>
-          <w:kern w:val="32"/>
-          <w:sz w:val="24"/>
-          <w:szCs w:val="24"/>
-        </w:rPr>
-        <w:lastRenderedPageBreak/>
-        <w:t>"Cost-Benefit Analysis of Electronic Toll Collection Systems: Case Studies from Different Regions"</w:t>
-      </w:r>
-      <w:r>
-        <w:rPr>
-          <w:rFonts w:ascii="Times New Roman" w:hAnsi="Times New Roman"/>
-          <w:color w:val="0D0D0D" w:themeColor="text1" w:themeTint="F2"/>
-          <w:kern w:val="32"/>
-          <w:sz w:val="24"/>
-          <w:szCs w:val="24"/>
-        </w:rPr>
-        <w:t xml:space="preserve"> by Rodriguez et al. (2018), </w:t>
+          <w:color w:val="0D0D0D" w:themeColor="text1" w:themeTint="F2"/>
+          <w:kern w:val="32"/>
+          <w:sz w:val="24"/>
+          <w:szCs w:val="24"/>
+        </w:rPr>
+        <w:t>"Cost-Benefit Analysis of Electronic Toll Collection Systems: Case Studies from Different Regions" by Rodriguez et al. (2018)</w:t>
       </w:r>
     </w:p>
     <w:p>
@@ -6422,7 +6292,7 @@
         <w:pStyle w:val="ListParagraph"/>
         <w:numPr>
           <w:ilvl w:val="0"/>
-          <w:numId w:val="4"/>
+          <w:numId w:val="14"/>
         </w:numPr>
         <w:spacing w:after="0" w:line="480" w:lineRule="auto"/>
         <w:jc w:val="both"/>
@@ -6437,24 +6307,13 @@
       <w:r>
         <w:rPr>
           <w:rFonts w:ascii="Times New Roman" w:hAnsi="Times New Roman"/>
-          <w:b/>
-          <w:bCs/>
-          <w:color w:val="0D0D0D" w:themeColor="text1" w:themeTint="F2"/>
-          <w:kern w:val="32"/>
-          <w:sz w:val="24"/>
-          <w:szCs w:val="24"/>
-        </w:rPr>
-        <w:t>"Dynamic Pricing Strategies for Electronic Toll Collection Systems"</w:t>
-      </w:r>
-      <w:r>
-        <w:rPr>
-          <w:rFonts w:ascii="Times New Roman" w:hAnsi="Times New Roman"/>
-          <w:color w:val="0D0D0D" w:themeColor="text1" w:themeTint="F2"/>
-          <w:kern w:val="32"/>
-          <w:sz w:val="24"/>
-          <w:szCs w:val="24"/>
-        </w:rPr>
-        <w:t xml:space="preserve"> by Zhang et al. (2020 </w:t>
+          <w:color w:val="0D0D0D" w:themeColor="text1" w:themeTint="F2"/>
+          <w:kern w:val="32"/>
+          <w:sz w:val="24"/>
+          <w:szCs w:val="24"/>
+        </w:rPr>
+        <w:lastRenderedPageBreak/>
+        <w:t>"Dynamic Pricing Strategies for Electronic Toll Collection Systems" by Zhang et al. (2020)</w:t>
       </w:r>
     </w:p>
     <w:p>
@@ -6462,7 +6321,7 @@
         <w:pStyle w:val="ListParagraph"/>
         <w:numPr>
           <w:ilvl w:val="0"/>
-          <w:numId w:val="4"/>
+          <w:numId w:val="14"/>
         </w:numPr>
         <w:spacing w:after="0" w:line="480" w:lineRule="auto"/>
         <w:jc w:val="both"/>
@@ -6477,44 +6336,12 @@
       <w:r>
         <w:rPr>
           <w:rFonts w:ascii="Times New Roman" w:hAnsi="Times New Roman"/>
-          <w:b/>
-          <w:bCs/>
-          <w:color w:val="0D0D0D" w:themeColor="text1" w:themeTint="F2"/>
-          <w:kern w:val="32"/>
-          <w:sz w:val="24"/>
-          <w:szCs w:val="24"/>
-        </w:rPr>
-        <w:t xml:space="preserve"> "Privacy and Security Issues in Electronic Toll Collection Systems"</w:t>
-      </w:r>
-      <w:r>
-        <w:rPr>
-          <w:rFonts w:ascii="Times New Roman" w:hAnsi="Times New Roman"/>
-          <w:color w:val="0D0D0D" w:themeColor="text1" w:themeTint="F2"/>
-          <w:kern w:val="32"/>
-          <w:sz w:val="24"/>
-          <w:szCs w:val="24"/>
-        </w:rPr>
-        <w:t xml:space="preserve"> by Siddiqui et al. (2020</w:t>
-      </w:r>
-      <w:r>
-        <w:rPr>
-          <w:rFonts w:ascii="Times New Roman" w:hAnsi="Times New Roman"/>
-          <w:color w:val="0D0D0D" w:themeColor="text1" w:themeTint="F2"/>
-          <w:kern w:val="32"/>
-          <w:sz w:val="24"/>
-          <w:szCs w:val="24"/>
-        </w:rPr>
-        <w:t>)</w:t>
-      </w:r>
-      <w:r>
-        <w:rPr>
-          <w:rFonts w:ascii="Times New Roman" w:hAnsi="Times New Roman"/>
-          <w:color w:val="0D0D0D" w:themeColor="text1" w:themeTint="F2"/>
-          <w:kern w:val="32"/>
-          <w:sz w:val="24"/>
-          <w:szCs w:val="24"/>
-        </w:rPr>
-        <w:t xml:space="preserve"> </w:t>
+          <w:color w:val="0D0D0D" w:themeColor="text1" w:themeTint="F2"/>
+          <w:kern w:val="32"/>
+          <w:sz w:val="24"/>
+          <w:szCs w:val="24"/>
+        </w:rPr>
+        <w:t>"Privacy and Security Issues in Electronic Toll Collection Systems" by Siddiqui et al. (2020)</w:t>
       </w:r>
     </w:p>
     <w:p>
@@ -6522,7 +6349,7 @@
         <w:pStyle w:val="ListParagraph"/>
         <w:numPr>
           <w:ilvl w:val="0"/>
-          <w:numId w:val="4"/>
+          <w:numId w:val="14"/>
         </w:numPr>
         <w:spacing w:after="0" w:line="480" w:lineRule="auto"/>
         <w:jc w:val="both"/>
@@ -6542,29 +6369,7 @@
           <w:sz w:val="24"/>
           <w:szCs w:val="24"/>
         </w:rPr>
-        <w:t xml:space="preserve"> </w:t>
-      </w:r>
-      <w:r>
-        <w:rPr>
-          <w:rFonts w:ascii="Times New Roman" w:hAnsi="Times New Roman"/>
-          <w:b/>
-          <w:bCs/>
-          <w:color w:val="0D0D0D" w:themeColor="text1" w:themeTint="F2"/>
-          <w:kern w:val="32"/>
-          <w:sz w:val="24"/>
-          <w:szCs w:val="24"/>
-        </w:rPr>
-        <w:t>"User Acceptance of Electronic Toll Collection Systems: A Review of Literature"</w:t>
-      </w:r>
-      <w:r>
-        <w:rPr>
-          <w:rFonts w:ascii="Times New Roman" w:hAnsi="Times New Roman"/>
-          <w:color w:val="0D0D0D" w:themeColor="text1" w:themeTint="F2"/>
-          <w:kern w:val="32"/>
-          <w:sz w:val="24"/>
-          <w:szCs w:val="24"/>
-        </w:rPr>
-        <w:t xml:space="preserve"> by </w:t>
+        <w:t xml:space="preserve">"User Acceptance of Electronic Toll Collection Systems: A Review of Literature" by </w:t>
       </w:r>
       <w:proofErr w:type="spellStart"/>
       <w:r>
@@ -6586,78 +6391,738 @@
           <w:sz w:val="24"/>
           <w:szCs w:val="24"/>
         </w:rPr>
-        <w:t xml:space="preserve"> et al. (2018 </w:t>
-      </w:r>
-    </w:p>
-    <w:p>
-      <w:pPr>
-        <w:spacing w:after="0" w:line="480" w:lineRule="auto"/>
-        <w:jc w:val="both"/>
-        <w:rPr>
-          <w:rFonts w:ascii="Segoe UI" w:hAnsi="Segoe UI" w:cs="Segoe UI"/>
-          <w:color w:val="0D0D0D"/>
-          <w:shd w:val="clear" w:color="auto" w:fill="FFFFFF"/>
+        <w:t xml:space="preserve"> et al. (2018)</w:t>
+      </w:r>
+    </w:p>
+    <w:p>
+      <w:pPr>
+        <w:spacing w:after="0" w:line="480" w:lineRule="auto"/>
+        <w:jc w:val="both"/>
+        <w:rPr>
+          <w:rFonts w:ascii="Times New Roman" w:hAnsi="Times New Roman"/>
+          <w:color w:val="0D0D0D" w:themeColor="text1" w:themeTint="F2"/>
+          <w:kern w:val="32"/>
+          <w:sz w:val="24"/>
+          <w:szCs w:val="24"/>
+        </w:rPr>
+      </w:pPr>
+    </w:p>
+    <w:p>
+      <w:pPr>
+        <w:pStyle w:val="ListParagraph"/>
+        <w:spacing w:after="0" w:line="480" w:lineRule="auto"/>
+        <w:jc w:val="both"/>
+        <w:rPr>
+          <w:rFonts w:ascii="Times New Roman" w:hAnsi="Times New Roman"/>
+          <w:b/>
+          <w:bCs/>
+          <w:color w:val="0D0D0D" w:themeColor="text1" w:themeTint="F2"/>
+          <w:kern w:val="32"/>
+          <w:sz w:val="28"/>
+          <w:szCs w:val="28"/>
+        </w:rPr>
+      </w:pPr>
+      <w:r>
+        <w:rPr>
+          <w:rFonts w:ascii="Times New Roman" w:hAnsi="Times New Roman"/>
+          <w:b/>
+          <w:bCs/>
+          <w:color w:val="0D0D0D" w:themeColor="text1" w:themeTint="F2"/>
+          <w:kern w:val="32"/>
+          <w:sz w:val="28"/>
+          <w:szCs w:val="28"/>
+        </w:rPr>
+        <w:t xml:space="preserve">2.3.1 </w:t>
+      </w:r>
+      <w:r>
+        <w:rPr>
+          <w:rFonts w:ascii="Times New Roman" w:hAnsi="Times New Roman"/>
+          <w:b/>
+          <w:bCs/>
+          <w:color w:val="0D0D0D" w:themeColor="text1" w:themeTint="F2"/>
+          <w:kern w:val="32"/>
+          <w:sz w:val="28"/>
+          <w:szCs w:val="28"/>
+        </w:rPr>
+        <w:t>SUMMARY OF STUDIES</w:t>
+      </w:r>
+    </w:p>
+    <w:p>
+      <w:pPr>
+        <w:pStyle w:val="ListParagraph"/>
+        <w:numPr>
+          <w:ilvl w:val="0"/>
+          <w:numId w:val="15"/>
+        </w:numPr>
+        <w:spacing w:after="0" w:line="480" w:lineRule="auto"/>
+        <w:jc w:val="both"/>
+        <w:rPr>
+          <w:rFonts w:ascii="Times New Roman" w:hAnsi="Times New Roman"/>
+          <w:color w:val="0D0D0D" w:themeColor="text1" w:themeTint="F2"/>
+          <w:kern w:val="32"/>
+          <w:sz w:val="24"/>
+          <w:szCs w:val="24"/>
+        </w:rPr>
+      </w:pPr>
+      <w:r>
+        <w:rPr>
+          <w:rFonts w:ascii="Times New Roman" w:hAnsi="Times New Roman"/>
+          <w:b/>
+          <w:bCs/>
+          <w:color w:val="0D0D0D" w:themeColor="text1" w:themeTint="F2"/>
+          <w:kern w:val="32"/>
+          <w:sz w:val="24"/>
+          <w:szCs w:val="24"/>
+        </w:rPr>
+        <w:t>Integration with ITS</w:t>
+      </w:r>
+      <w:r>
+        <w:rPr>
+          <w:rFonts w:ascii="Times New Roman" w:hAnsi="Times New Roman"/>
+          <w:color w:val="0D0D0D" w:themeColor="text1" w:themeTint="F2"/>
+          <w:kern w:val="32"/>
+          <w:sz w:val="24"/>
+          <w:szCs w:val="24"/>
+        </w:rPr>
+        <w:t>: Integrating ETC systems with Intelligent Transportation Systems (ITS) can enhance traffic management and road safety (Wang et al., 2018).</w:t>
+      </w:r>
+    </w:p>
+    <w:p>
+      <w:pPr>
+        <w:pStyle w:val="ListParagraph"/>
+        <w:numPr>
+          <w:ilvl w:val="0"/>
+          <w:numId w:val="15"/>
+        </w:numPr>
+        <w:spacing w:after="0" w:line="480" w:lineRule="auto"/>
+        <w:jc w:val="both"/>
+        <w:rPr>
+          <w:rFonts w:ascii="Times New Roman" w:hAnsi="Times New Roman"/>
+          <w:color w:val="0D0D0D" w:themeColor="text1" w:themeTint="F2"/>
+          <w:kern w:val="32"/>
+          <w:sz w:val="24"/>
+          <w:szCs w:val="24"/>
+        </w:rPr>
+      </w:pPr>
+      <w:r>
+        <w:rPr>
+          <w:rFonts w:ascii="Times New Roman" w:hAnsi="Times New Roman"/>
+          <w:b/>
+          <w:bCs/>
+          <w:color w:val="0D0D0D" w:themeColor="text1" w:themeTint="F2"/>
+          <w:kern w:val="32"/>
+          <w:sz w:val="24"/>
+          <w:szCs w:val="24"/>
+        </w:rPr>
+        <w:t>Traffic Flow and Revenue Optimization</w:t>
+      </w:r>
+      <w:r>
+        <w:rPr>
+          <w:rFonts w:ascii="Times New Roman" w:hAnsi="Times New Roman"/>
+          <w:color w:val="0D0D0D" w:themeColor="text1" w:themeTint="F2"/>
+          <w:kern w:val="32"/>
+          <w:sz w:val="24"/>
+          <w:szCs w:val="24"/>
+        </w:rPr>
+        <w:t>: ETC systems can reduce traffic congestion and increase toll revenue by optimizing collection processes in metropolitan areas (Lee et al., 2019).</w:t>
+      </w:r>
+    </w:p>
+    <w:p>
+      <w:pPr>
+        <w:pStyle w:val="ListParagraph"/>
+        <w:numPr>
+          <w:ilvl w:val="0"/>
+          <w:numId w:val="15"/>
+        </w:numPr>
+        <w:spacing w:after="0" w:line="480" w:lineRule="auto"/>
+        <w:jc w:val="both"/>
+        <w:rPr>
+          <w:rFonts w:ascii="Times New Roman" w:hAnsi="Times New Roman"/>
+          <w:color w:val="0D0D0D" w:themeColor="text1" w:themeTint="F2"/>
+          <w:kern w:val="32"/>
+          <w:sz w:val="24"/>
+          <w:szCs w:val="24"/>
+        </w:rPr>
+      </w:pPr>
+      <w:r>
+        <w:rPr>
+          <w:rFonts w:ascii="Times New Roman" w:hAnsi="Times New Roman"/>
+          <w:b/>
+          <w:bCs/>
+          <w:color w:val="0D0D0D" w:themeColor="text1" w:themeTint="F2"/>
+          <w:kern w:val="32"/>
+          <w:sz w:val="24"/>
+          <w:szCs w:val="24"/>
+        </w:rPr>
+        <w:t>Comparative Analysis</w:t>
+      </w:r>
+      <w:r>
+        <w:rPr>
+          <w:rFonts w:ascii="Times New Roman" w:hAnsi="Times New Roman"/>
+          <w:color w:val="0D0D0D" w:themeColor="text1" w:themeTint="F2"/>
+          <w:kern w:val="32"/>
+          <w:sz w:val="24"/>
+          <w:szCs w:val="24"/>
+        </w:rPr>
+        <w:t>: Different countries show varying levels of success with ETC systems based on technology choices and implementation strategies (Kumar et al., 2020).</w:t>
+      </w:r>
+    </w:p>
+    <w:p>
+      <w:pPr>
+        <w:pStyle w:val="ListParagraph"/>
+        <w:numPr>
+          <w:ilvl w:val="0"/>
+          <w:numId w:val="15"/>
+        </w:numPr>
+        <w:spacing w:after="0" w:line="480" w:lineRule="auto"/>
+        <w:jc w:val="both"/>
+        <w:rPr>
+          <w:rFonts w:ascii="Times New Roman" w:hAnsi="Times New Roman"/>
+          <w:color w:val="0D0D0D" w:themeColor="text1" w:themeTint="F2"/>
+          <w:kern w:val="32"/>
+          <w:sz w:val="24"/>
+          <w:szCs w:val="24"/>
+        </w:rPr>
+      </w:pPr>
+      <w:r>
+        <w:rPr>
+          <w:rFonts w:ascii="Times New Roman" w:hAnsi="Times New Roman"/>
+          <w:b/>
+          <w:bCs/>
+          <w:color w:val="0D0D0D" w:themeColor="text1" w:themeTint="F2"/>
+          <w:kern w:val="32"/>
+          <w:sz w:val="24"/>
+          <w:szCs w:val="24"/>
+        </w:rPr>
+        <w:t>Cost-Benefit Analysis</w:t>
+      </w:r>
+      <w:r>
+        <w:rPr>
+          <w:rFonts w:ascii="Times New Roman" w:hAnsi="Times New Roman"/>
+          <w:color w:val="0D0D0D" w:themeColor="text1" w:themeTint="F2"/>
+          <w:kern w:val="32"/>
+          <w:sz w:val="24"/>
+          <w:szCs w:val="24"/>
+        </w:rPr>
+        <w:t>: ETC systems provide significant cost savings and benefits over traditional methods, despite initial setup costs (Rodriguez et al., 2018).</w:t>
+      </w:r>
+    </w:p>
+    <w:p>
+      <w:pPr>
+        <w:pStyle w:val="ListParagraph"/>
+        <w:numPr>
+          <w:ilvl w:val="0"/>
+          <w:numId w:val="15"/>
+        </w:numPr>
+        <w:spacing w:after="0" w:line="480" w:lineRule="auto"/>
+        <w:jc w:val="both"/>
+        <w:rPr>
+          <w:rFonts w:ascii="Times New Roman" w:hAnsi="Times New Roman"/>
+          <w:color w:val="0D0D0D" w:themeColor="text1" w:themeTint="F2"/>
+          <w:kern w:val="32"/>
+          <w:sz w:val="24"/>
+          <w:szCs w:val="24"/>
+        </w:rPr>
+      </w:pPr>
+      <w:r>
+        <w:rPr>
+          <w:rFonts w:ascii="Times New Roman" w:hAnsi="Times New Roman"/>
+          <w:b/>
+          <w:bCs/>
+          <w:color w:val="0D0D0D" w:themeColor="text1" w:themeTint="F2"/>
+          <w:kern w:val="32"/>
+          <w:sz w:val="24"/>
+          <w:szCs w:val="24"/>
+        </w:rPr>
+        <w:t>Dynamic Pricing</w:t>
+      </w:r>
+      <w:r>
+        <w:rPr>
+          <w:rFonts w:ascii="Times New Roman" w:hAnsi="Times New Roman"/>
+          <w:color w:val="0D0D0D" w:themeColor="text1" w:themeTint="F2"/>
+          <w:kern w:val="32"/>
+          <w:sz w:val="24"/>
+          <w:szCs w:val="24"/>
+        </w:rPr>
+        <w:t>: Dynamic pricing strategies in ETC systems can manage traffic demand and maximize revenue by adjusting prices based on real-time conditions (Zhang et al., 2020).</w:t>
+      </w:r>
+    </w:p>
+    <w:p>
+      <w:pPr>
+        <w:pStyle w:val="ListParagraph"/>
+        <w:numPr>
+          <w:ilvl w:val="0"/>
+          <w:numId w:val="15"/>
+        </w:numPr>
+        <w:spacing w:after="0" w:line="480" w:lineRule="auto"/>
+        <w:jc w:val="both"/>
+        <w:rPr>
+          <w:rFonts w:ascii="Times New Roman" w:hAnsi="Times New Roman"/>
+          <w:color w:val="0D0D0D" w:themeColor="text1" w:themeTint="F2"/>
+          <w:kern w:val="32"/>
+          <w:sz w:val="24"/>
+          <w:szCs w:val="24"/>
+        </w:rPr>
+      </w:pPr>
+      <w:r>
+        <w:rPr>
+          <w:rFonts w:ascii="Times New Roman" w:hAnsi="Times New Roman"/>
+          <w:b/>
+          <w:bCs/>
+          <w:color w:val="0D0D0D" w:themeColor="text1" w:themeTint="F2"/>
+          <w:kern w:val="32"/>
+          <w:sz w:val="24"/>
+          <w:szCs w:val="24"/>
+        </w:rPr>
+        <w:t>Privacy and Security</w:t>
+      </w:r>
+      <w:r>
+        <w:rPr>
+          <w:rFonts w:ascii="Times New Roman" w:hAnsi="Times New Roman"/>
+          <w:color w:val="0D0D0D" w:themeColor="text1" w:themeTint="F2"/>
+          <w:kern w:val="32"/>
+          <w:sz w:val="24"/>
+          <w:szCs w:val="24"/>
+        </w:rPr>
+        <w:t>: Robust privacy and security measures are critical for the acceptance and success of ETC systems (Siddiqui et al., 2020).</w:t>
+      </w:r>
+    </w:p>
+    <w:p>
+      <w:pPr>
+        <w:pStyle w:val="ListParagraph"/>
+        <w:numPr>
+          <w:ilvl w:val="0"/>
+          <w:numId w:val="15"/>
+        </w:numPr>
+        <w:spacing w:after="0" w:line="480" w:lineRule="auto"/>
+        <w:jc w:val="both"/>
+        <w:rPr>
+          <w:rFonts w:ascii="Times New Roman" w:hAnsi="Times New Roman"/>
+          <w:color w:val="0D0D0D" w:themeColor="text1" w:themeTint="F2"/>
+          <w:kern w:val="32"/>
+          <w:sz w:val="24"/>
+          <w:szCs w:val="24"/>
+        </w:rPr>
+      </w:pPr>
+      <w:r>
+        <w:rPr>
+          <w:rFonts w:ascii="Times New Roman" w:hAnsi="Times New Roman"/>
+          <w:b/>
+          <w:bCs/>
+          <w:color w:val="0D0D0D" w:themeColor="text1" w:themeTint="F2"/>
+          <w:kern w:val="32"/>
+          <w:sz w:val="24"/>
+          <w:szCs w:val="24"/>
+        </w:rPr>
+        <w:lastRenderedPageBreak/>
+        <w:t>User Acceptance</w:t>
+      </w:r>
+      <w:r>
+        <w:rPr>
+          <w:rFonts w:ascii="Times New Roman" w:hAnsi="Times New Roman"/>
+          <w:color w:val="0D0D0D" w:themeColor="text1" w:themeTint="F2"/>
+          <w:kern w:val="32"/>
+          <w:sz w:val="24"/>
+          <w:szCs w:val="24"/>
+        </w:rPr>
+        <w:t>: User acceptance of ETC systems is influenced by ease of use, reliability, and perceived benefits (</w:t>
+      </w:r>
+      <w:proofErr w:type="spellStart"/>
+      <w:r>
+        <w:rPr>
+          <w:rFonts w:ascii="Times New Roman" w:hAnsi="Times New Roman"/>
+          <w:color w:val="0D0D0D" w:themeColor="text1" w:themeTint="F2"/>
+          <w:kern w:val="32"/>
+          <w:sz w:val="24"/>
+          <w:szCs w:val="24"/>
+        </w:rPr>
+        <w:t>Nakatsuji</w:t>
+      </w:r>
+      <w:proofErr w:type="spellEnd"/>
+      <w:r>
+        <w:rPr>
+          <w:rFonts w:ascii="Times New Roman" w:hAnsi="Times New Roman"/>
+          <w:color w:val="0D0D0D" w:themeColor="text1" w:themeTint="F2"/>
+          <w:kern w:val="32"/>
+          <w:sz w:val="24"/>
+          <w:szCs w:val="24"/>
+        </w:rPr>
+        <w:t xml:space="preserve"> et al., 2018).</w:t>
+      </w:r>
+    </w:p>
+    <w:p>
+      <w:pPr>
+        <w:pStyle w:val="ListParagraph"/>
+        <w:spacing w:after="0" w:line="480" w:lineRule="auto"/>
+        <w:jc w:val="both"/>
+        <w:rPr>
+          <w:rFonts w:ascii="Times New Roman" w:hAnsi="Times New Roman"/>
+          <w:b/>
+          <w:bCs/>
+          <w:color w:val="0D0D0D" w:themeColor="text1" w:themeTint="F2"/>
+          <w:kern w:val="32"/>
+          <w:sz w:val="28"/>
+          <w:szCs w:val="28"/>
+        </w:rPr>
+      </w:pPr>
+    </w:p>
+    <w:p>
+      <w:pPr>
+        <w:pStyle w:val="ListParagraph"/>
+        <w:spacing w:after="0" w:line="480" w:lineRule="auto"/>
+        <w:jc w:val="both"/>
+        <w:rPr>
+          <w:rFonts w:ascii="Times New Roman" w:hAnsi="Times New Roman"/>
+          <w:b/>
+          <w:bCs/>
+          <w:color w:val="0D0D0D" w:themeColor="text1" w:themeTint="F2"/>
+          <w:kern w:val="32"/>
+          <w:sz w:val="28"/>
+          <w:szCs w:val="28"/>
+        </w:rPr>
+      </w:pPr>
+      <w:r>
+        <w:rPr>
+          <w:rFonts w:ascii="Times New Roman" w:hAnsi="Times New Roman"/>
+          <w:b/>
+          <w:bCs/>
+          <w:color w:val="0D0D0D" w:themeColor="text1" w:themeTint="F2"/>
+          <w:kern w:val="32"/>
+          <w:sz w:val="28"/>
+          <w:szCs w:val="28"/>
+        </w:rPr>
+        <w:t xml:space="preserve">2.3.2  </w:t>
+      </w:r>
+      <w:r>
+        <w:rPr>
+          <w:rFonts w:ascii="Times New Roman" w:hAnsi="Times New Roman"/>
+          <w:b/>
+          <w:bCs/>
+          <w:color w:val="0D0D0D" w:themeColor="text1" w:themeTint="F2"/>
+          <w:kern w:val="32"/>
+          <w:sz w:val="28"/>
+          <w:szCs w:val="28"/>
+        </w:rPr>
+        <w:t>PROPOSED SOLUTION</w:t>
+      </w:r>
+    </w:p>
+    <w:p>
+      <w:pPr>
+        <w:pStyle w:val="ListParagraph"/>
+        <w:spacing w:after="0" w:line="480" w:lineRule="auto"/>
+        <w:jc w:val="both"/>
+        <w:rPr>
+          <w:rFonts w:ascii="Times New Roman" w:hAnsi="Times New Roman"/>
+          <w:color w:val="0D0D0D" w:themeColor="text1" w:themeTint="F2"/>
+          <w:kern w:val="32"/>
+          <w:sz w:val="24"/>
+          <w:szCs w:val="24"/>
+        </w:rPr>
+      </w:pPr>
+      <w:r>
+        <w:rPr>
+          <w:rFonts w:ascii="Times New Roman" w:hAnsi="Times New Roman"/>
+          <w:color w:val="0D0D0D" w:themeColor="text1" w:themeTint="F2"/>
+          <w:kern w:val="32"/>
+          <w:sz w:val="24"/>
+          <w:szCs w:val="24"/>
+        </w:rPr>
+        <w:t>Based on the findings from these studies, the proposed RFID-based ETC system should incorporate the following elements to address identified challenges and optimize performance:</w:t>
+      </w:r>
+    </w:p>
+    <w:p>
+      <w:pPr>
+        <w:pStyle w:val="ListParagraph"/>
+        <w:numPr>
+          <w:ilvl w:val="0"/>
+          <w:numId w:val="16"/>
+        </w:numPr>
+        <w:spacing w:after="0" w:line="480" w:lineRule="auto"/>
+        <w:jc w:val="both"/>
+        <w:rPr>
+          <w:rFonts w:ascii="Times New Roman" w:hAnsi="Times New Roman"/>
+          <w:color w:val="0D0D0D" w:themeColor="text1" w:themeTint="F2"/>
+          <w:kern w:val="32"/>
+          <w:sz w:val="24"/>
+          <w:szCs w:val="24"/>
+        </w:rPr>
+      </w:pPr>
+      <w:r>
+        <w:rPr>
+          <w:rFonts w:ascii="Times New Roman" w:hAnsi="Times New Roman"/>
+          <w:b/>
+          <w:bCs/>
+          <w:color w:val="0D0D0D" w:themeColor="text1" w:themeTint="F2"/>
+          <w:kern w:val="32"/>
+          <w:sz w:val="24"/>
+          <w:szCs w:val="24"/>
+        </w:rPr>
+        <w:t>Integration with ITS</w:t>
+      </w:r>
+      <w:r>
+        <w:rPr>
+          <w:rFonts w:ascii="Times New Roman" w:hAnsi="Times New Roman"/>
+          <w:color w:val="0D0D0D" w:themeColor="text1" w:themeTint="F2"/>
+          <w:kern w:val="32"/>
+          <w:sz w:val="24"/>
+          <w:szCs w:val="24"/>
+        </w:rPr>
+        <w:t>: Seamlessly integrate the RFID-based ETC system with existing ITS to improve traffic management and road safety.</w:t>
+      </w:r>
+    </w:p>
+    <w:p>
+      <w:pPr>
+        <w:pStyle w:val="ListParagraph"/>
+        <w:numPr>
+          <w:ilvl w:val="0"/>
+          <w:numId w:val="16"/>
+        </w:numPr>
+        <w:spacing w:after="0" w:line="480" w:lineRule="auto"/>
+        <w:jc w:val="both"/>
+        <w:rPr>
+          <w:rFonts w:ascii="Times New Roman" w:hAnsi="Times New Roman"/>
+          <w:color w:val="0D0D0D" w:themeColor="text1" w:themeTint="F2"/>
+          <w:kern w:val="32"/>
+          <w:sz w:val="24"/>
+          <w:szCs w:val="24"/>
+        </w:rPr>
+      </w:pPr>
+      <w:r>
+        <w:rPr>
+          <w:rFonts w:ascii="Times New Roman" w:hAnsi="Times New Roman"/>
+          <w:b/>
+          <w:bCs/>
+          <w:color w:val="0D0D0D" w:themeColor="text1" w:themeTint="F2"/>
+          <w:kern w:val="32"/>
+          <w:sz w:val="24"/>
+          <w:szCs w:val="24"/>
+        </w:rPr>
+        <w:t>Optimization of Traffic Flow and Revenue</w:t>
+      </w:r>
+      <w:r>
+        <w:rPr>
+          <w:rFonts w:ascii="Times New Roman" w:hAnsi="Times New Roman"/>
+          <w:color w:val="0D0D0D" w:themeColor="text1" w:themeTint="F2"/>
+          <w:kern w:val="32"/>
+          <w:sz w:val="24"/>
+          <w:szCs w:val="24"/>
+        </w:rPr>
+        <w:t>: Utilize RFID technology to ensure efficient and rapid toll collection, minimizing congestion and maximizing toll revenue.</w:t>
+      </w:r>
+    </w:p>
+    <w:p>
+      <w:pPr>
+        <w:pStyle w:val="ListParagraph"/>
+        <w:numPr>
+          <w:ilvl w:val="0"/>
+          <w:numId w:val="16"/>
+        </w:numPr>
+        <w:spacing w:after="0" w:line="480" w:lineRule="auto"/>
+        <w:jc w:val="both"/>
+        <w:rPr>
+          <w:rFonts w:ascii="Times New Roman" w:hAnsi="Times New Roman"/>
+          <w:color w:val="0D0D0D" w:themeColor="text1" w:themeTint="F2"/>
+          <w:kern w:val="32"/>
+          <w:sz w:val="24"/>
+          <w:szCs w:val="24"/>
+        </w:rPr>
+      </w:pPr>
+      <w:r>
+        <w:rPr>
+          <w:rFonts w:ascii="Times New Roman" w:hAnsi="Times New Roman"/>
+          <w:b/>
+          <w:bCs/>
+          <w:color w:val="0D0D0D" w:themeColor="text1" w:themeTint="F2"/>
+          <w:kern w:val="32"/>
+          <w:sz w:val="24"/>
+          <w:szCs w:val="24"/>
+        </w:rPr>
+        <w:t>Adaptation of Best Practices</w:t>
+      </w:r>
+      <w:r>
+        <w:rPr>
+          <w:rFonts w:ascii="Times New Roman" w:hAnsi="Times New Roman"/>
+          <w:color w:val="0D0D0D" w:themeColor="text1" w:themeTint="F2"/>
+          <w:kern w:val="32"/>
+          <w:sz w:val="24"/>
+          <w:szCs w:val="24"/>
+        </w:rPr>
+        <w:t>: Learn from international case studies to adopt best practices and avoid common pitfalls in the implementation of the ETC system.</w:t>
+      </w:r>
+    </w:p>
+    <w:p>
+      <w:pPr>
+        <w:pStyle w:val="ListParagraph"/>
+        <w:numPr>
+          <w:ilvl w:val="0"/>
+          <w:numId w:val="16"/>
+        </w:numPr>
+        <w:spacing w:after="0" w:line="480" w:lineRule="auto"/>
+        <w:jc w:val="both"/>
+        <w:rPr>
+          <w:rFonts w:ascii="Times New Roman" w:hAnsi="Times New Roman"/>
+          <w:color w:val="0D0D0D" w:themeColor="text1" w:themeTint="F2"/>
+          <w:kern w:val="32"/>
+          <w:sz w:val="24"/>
+          <w:szCs w:val="24"/>
+        </w:rPr>
+      </w:pPr>
+      <w:r>
+        <w:rPr>
+          <w:rFonts w:ascii="Times New Roman" w:hAnsi="Times New Roman"/>
+          <w:b/>
+          <w:bCs/>
+          <w:color w:val="0D0D0D" w:themeColor="text1" w:themeTint="F2"/>
+          <w:kern w:val="32"/>
+          <w:sz w:val="24"/>
+          <w:szCs w:val="24"/>
+        </w:rPr>
+        <w:t>Cost-Benefit Optimization</w:t>
+      </w:r>
+      <w:r>
+        <w:rPr>
+          <w:rFonts w:ascii="Times New Roman" w:hAnsi="Times New Roman"/>
+          <w:color w:val="0D0D0D" w:themeColor="text1" w:themeTint="F2"/>
+          <w:kern w:val="32"/>
+          <w:sz w:val="24"/>
+          <w:szCs w:val="24"/>
+        </w:rPr>
+        <w:t>: Design the system to ensure a favorable cost-benefit ratio, focusing on long-term savings and benefits.</w:t>
+      </w:r>
+    </w:p>
+    <w:p>
+      <w:pPr>
+        <w:pStyle w:val="ListParagraph"/>
+        <w:numPr>
+          <w:ilvl w:val="0"/>
+          <w:numId w:val="16"/>
+        </w:numPr>
+        <w:spacing w:after="0" w:line="480" w:lineRule="auto"/>
+        <w:jc w:val="both"/>
+        <w:rPr>
+          <w:rFonts w:ascii="Times New Roman" w:hAnsi="Times New Roman"/>
+          <w:color w:val="0D0D0D" w:themeColor="text1" w:themeTint="F2"/>
+          <w:kern w:val="32"/>
+          <w:sz w:val="24"/>
+          <w:szCs w:val="24"/>
+        </w:rPr>
+      </w:pPr>
+      <w:r>
+        <w:rPr>
+          <w:rFonts w:ascii="Times New Roman" w:hAnsi="Times New Roman"/>
+          <w:b/>
+          <w:bCs/>
+          <w:color w:val="0D0D0D" w:themeColor="text1" w:themeTint="F2"/>
+          <w:kern w:val="32"/>
+          <w:sz w:val="24"/>
+          <w:szCs w:val="24"/>
+        </w:rPr>
+        <w:t>Dynamic Pricing</w:t>
+      </w:r>
+      <w:r>
+        <w:rPr>
+          <w:rFonts w:ascii="Times New Roman" w:hAnsi="Times New Roman"/>
+          <w:color w:val="0D0D0D" w:themeColor="text1" w:themeTint="F2"/>
+          <w:kern w:val="32"/>
+          <w:sz w:val="24"/>
+          <w:szCs w:val="24"/>
+        </w:rPr>
+        <w:t>: Incorporate dynamic pricing strategies to manage traffic demand and optimize revenue based on real-time conditions.</w:t>
+      </w:r>
+    </w:p>
+    <w:p>
+      <w:pPr>
+        <w:pStyle w:val="ListParagraph"/>
+        <w:numPr>
+          <w:ilvl w:val="0"/>
+          <w:numId w:val="16"/>
+        </w:numPr>
+        <w:spacing w:after="0" w:line="480" w:lineRule="auto"/>
+        <w:jc w:val="both"/>
+        <w:rPr>
+          <w:rFonts w:ascii="Times New Roman" w:hAnsi="Times New Roman"/>
+          <w:color w:val="0D0D0D" w:themeColor="text1" w:themeTint="F2"/>
+          <w:kern w:val="32"/>
+          <w:sz w:val="24"/>
+          <w:szCs w:val="24"/>
+        </w:rPr>
+      </w:pPr>
+      <w:r>
+        <w:rPr>
+          <w:rFonts w:ascii="Times New Roman" w:hAnsi="Times New Roman"/>
+          <w:b/>
+          <w:bCs/>
+          <w:color w:val="0D0D0D" w:themeColor="text1" w:themeTint="F2"/>
+          <w:kern w:val="32"/>
+          <w:sz w:val="24"/>
+          <w:szCs w:val="24"/>
+        </w:rPr>
+        <w:t>Enhanced Security and Privacy</w:t>
+      </w:r>
+      <w:r>
+        <w:rPr>
+          <w:rFonts w:ascii="Times New Roman" w:hAnsi="Times New Roman"/>
+          <w:color w:val="0D0D0D" w:themeColor="text1" w:themeTint="F2"/>
+          <w:kern w:val="32"/>
+          <w:sz w:val="24"/>
+          <w:szCs w:val="24"/>
+        </w:rPr>
+        <w:t>: Implement robust encryption and secure communication protocols to protect user data and maintain privacy.</w:t>
+      </w:r>
+    </w:p>
+    <w:p>
+      <w:pPr>
+        <w:pStyle w:val="ListParagraph"/>
+        <w:numPr>
+          <w:ilvl w:val="0"/>
+          <w:numId w:val="16"/>
+        </w:numPr>
+        <w:spacing w:after="0" w:line="480" w:lineRule="auto"/>
+        <w:jc w:val="both"/>
+        <w:rPr>
+          <w:rFonts w:ascii="Times New Roman" w:hAnsi="Times New Roman"/>
+          <w:color w:val="0D0D0D" w:themeColor="text1" w:themeTint="F2"/>
+          <w:kern w:val="32"/>
+          <w:sz w:val="24"/>
+          <w:szCs w:val="24"/>
+        </w:rPr>
+      </w:pPr>
+      <w:r>
+        <w:rPr>
+          <w:rFonts w:ascii="Times New Roman" w:hAnsi="Times New Roman"/>
+          <w:b/>
+          <w:bCs/>
+          <w:color w:val="0D0D0D" w:themeColor="text1" w:themeTint="F2"/>
+          <w:kern w:val="32"/>
+          <w:sz w:val="24"/>
+          <w:szCs w:val="24"/>
+        </w:rPr>
+        <w:t>User Acceptance</w:t>
+      </w:r>
+      <w:r>
+        <w:rPr>
+          <w:rFonts w:ascii="Times New Roman" w:hAnsi="Times New Roman"/>
+          <w:color w:val="0D0D0D" w:themeColor="text1" w:themeTint="F2"/>
+          <w:kern w:val="32"/>
+          <w:sz w:val="24"/>
+          <w:szCs w:val="24"/>
+        </w:rPr>
+        <w:t>: Focus on user-friendly design, reliability, and clear communication of benefits to enhance user acceptance and overall system success.</w:t>
+      </w:r>
+    </w:p>
+    <w:p>
+      <w:pPr>
+        <w:pStyle w:val="Heading1"/>
+        <w:spacing w:before="0" w:after="0" w:line="360" w:lineRule="auto"/>
+        <w:jc w:val="left"/>
+        <w:rPr>
+          <w:color w:val="0D0D0D" w:themeColor="text1" w:themeTint="F2"/>
+          <w:sz w:val="32"/>
+          <w:szCs w:val="36"/>
         </w:rPr>
       </w:pPr>
       <w:bookmarkStart w:id="19" w:name="_Toc149306335"/>
       <w:bookmarkStart w:id="20" w:name="_Toc149621710"/>
-      <w:r>
-        <w:rPr>
-          <w:rFonts w:ascii="Times New Roman" w:hAnsi="Times New Roman"/>
-          <w:color w:val="0D0D0D"/>
-          <w:sz w:val="24"/>
-          <w:szCs w:val="24"/>
-          <w:shd w:val="clear" w:color="auto" w:fill="FFFFFF"/>
-        </w:rPr>
-        <w:t>These related works provide essential insights into ETC systems, aiding further research and practical applications in transportation management. Synthesizing these findings can guide stakeholders in optimizing ETC implementation, maximizing benefits, and addressing potential challenges</w:t>
-      </w:r>
-      <w:r>
-        <w:rPr>
-          <w:rFonts w:ascii="Segoe UI" w:hAnsi="Segoe UI" w:cs="Segoe UI"/>
-          <w:color w:val="0D0D0D"/>
-          <w:shd w:val="clear" w:color="auto" w:fill="FFFFFF"/>
-        </w:rPr>
-        <w:t>.</w:t>
-      </w:r>
-    </w:p>
-    <w:p>
-      <w:pPr>
-        <w:spacing w:after="0" w:line="480" w:lineRule="auto"/>
-        <w:jc w:val="both"/>
-        <w:rPr>
-          <w:rFonts w:ascii="Times New Roman" w:hAnsi="Times New Roman"/>
-          <w:color w:val="0D0D0D" w:themeColor="text1" w:themeTint="F2"/>
-          <w:kern w:val="32"/>
-          <w:sz w:val="24"/>
-          <w:szCs w:val="24"/>
-        </w:rPr>
-      </w:pPr>
-    </w:p>
-    <w:p>
-      <w:pPr>
-        <w:pStyle w:val="Heading1"/>
-        <w:spacing w:before="0" w:after="0" w:line="360" w:lineRule="auto"/>
-        <w:rPr>
-          <w:color w:val="0D0D0D" w:themeColor="text1" w:themeTint="F2"/>
-          <w:sz w:val="32"/>
-          <w:szCs w:val="36"/>
-        </w:rPr>
-      </w:pPr>
-    </w:p>
-    <w:p/>
-    <w:p/>
-    <w:p/>
-    <w:p/>
-    <w:p>
-      <w:pPr>
-        <w:pStyle w:val="Heading1"/>
-        <w:spacing w:before="0" w:after="0" w:line="360" w:lineRule="auto"/>
-        <w:rPr>
-          <w:color w:val="0D0D0D" w:themeColor="text1" w:themeTint="F2"/>
-          <w:sz w:val="32"/>
-          <w:szCs w:val="36"/>
-        </w:rPr>
-      </w:pPr>
     </w:p>
     <w:p/>
     <w:p>
@@ -8314,7 +8779,6 @@
         <w:t xml:space="preserve"> The </w:t>
       </w:r>
       <w:proofErr w:type="spellStart"/>
-      <w:proofErr w:type="gramStart"/>
       <w:r>
         <w:rPr>
           <w:rFonts w:ascii="Times New Roman" w:hAnsi="Times New Roman"/>
@@ -8334,18 +8798,7 @@
           <w:szCs w:val="24"/>
           <w:shd w:val="clear" w:color="auto" w:fill="FFFFFF"/>
         </w:rPr>
-        <w:t xml:space="preserve">  user</w:t>
-      </w:r>
-      <w:proofErr w:type="gramEnd"/>
-      <w:r>
-        <w:rPr>
-          <w:rFonts w:ascii="Times New Roman" w:hAnsi="Times New Roman"/>
-          <w:color w:val="0D0D0D"/>
-          <w:sz w:val="24"/>
-          <w:szCs w:val="24"/>
-          <w:shd w:val="clear" w:color="auto" w:fill="FFFFFF"/>
-        </w:rPr>
-        <w:t xml:space="preserve"> interface </w:t>
+        <w:t xml:space="preserve">  user interface </w:t>
       </w:r>
       <w:r>
         <w:rPr>
@@ -8686,77 +9139,6 @@
           <w:szCs w:val="24"/>
         </w:rPr>
         <w:t>SYSTEM ARCHITECTURE</w:t>
-      </w:r>
-    </w:p>
-    <w:p>
-      <w:pPr>
-        <w:spacing w:line="480" w:lineRule="auto"/>
-        <w:jc w:val="both"/>
-        <w:rPr>
-          <w:rFonts w:ascii="Times New Roman" w:hAnsi="Times New Roman"/>
-          <w:b/>
-          <w:bCs/>
-          <w:sz w:val="24"/>
-          <w:szCs w:val="24"/>
-        </w:rPr>
-      </w:pPr>
-      <w:r>
-        <w:rPr>
-          <w:rFonts w:ascii="Times New Roman" w:hAnsi="Times New Roman"/>
-          <w:b/>
-          <w:bCs/>
-          <w:noProof/>
-          <w:sz w:val="24"/>
-          <w:szCs w:val="24"/>
-        </w:rPr>
-        <w:drawing>
-          <wp:inline distT="0" distB="0" distL="0" distR="0" wp14:anchorId="7ADD4E4B" wp14:editId="32D1F77F">
-            <wp:extent cx="5943600" cy="2152650"/>
-            <wp:effectExtent l="0" t="0" r="0" b="0"/>
-            <wp:docPr id="6" name="Picture 6"/>
-            <wp:cNvGraphicFramePr>
-              <a:graphicFrameLocks xmlns:a="http://schemas.openxmlformats.org/drawingml/2006/main" noChangeAspect="1"/>
-            </wp:cNvGraphicFramePr>
-            <a:graphic xmlns:a="http://schemas.openxmlformats.org/drawingml/2006/main">
-              <a:graphicData uri="http://schemas.openxmlformats.org/drawingml/2006/picture">
-                <pic:pic xmlns:pic="http://schemas.openxmlformats.org/drawingml/2006/picture">
-                  <pic:nvPicPr>
-                    <pic:cNvPr id="0" name="Picture 3"/>
-                    <pic:cNvPicPr>
-                      <a:picLocks noChangeAspect="1" noChangeArrowheads="1"/>
-                    </pic:cNvPicPr>
-                  </pic:nvPicPr>
-                  <pic:blipFill>
-                    <a:blip r:embed="rId10">
-                      <a:extLst>
-                        <a:ext uri="{28A0092B-C50C-407E-A947-70E740481C1C}">
-                          <a14:useLocalDpi xmlns:a14="http://schemas.microsoft.com/office/drawing/2010/main" val="0"/>
-                        </a:ext>
-                      </a:extLst>
-                    </a:blip>
-                    <a:srcRect/>
-                    <a:stretch>
-                      <a:fillRect/>
-                    </a:stretch>
-                  </pic:blipFill>
-                  <pic:spPr bwMode="auto">
-                    <a:xfrm>
-                      <a:off x="0" y="0"/>
-                      <a:ext cx="5943600" cy="2152650"/>
-                    </a:xfrm>
-                    <a:prstGeom prst="rect">
-                      <a:avLst/>
-                    </a:prstGeom>
-                    <a:noFill/>
-                    <a:ln>
-                      <a:noFill/>
-                    </a:ln>
-                  </pic:spPr>
-                </pic:pic>
-              </a:graphicData>
-            </a:graphic>
-          </wp:inline>
-        </w:drawing>
       </w:r>
     </w:p>
     <w:p>
@@ -8798,7 +9180,7 @@
                     </pic:cNvPicPr>
                   </pic:nvPicPr>
                   <pic:blipFill>
-                    <a:blip r:embed="rId11">
+                    <a:blip r:embed="rId10">
                       <a:extLst>
                         <a:ext uri="{28A0092B-C50C-407E-A947-70E740481C1C}">
                           <a14:useLocalDpi xmlns:a14="http://schemas.microsoft.com/office/drawing/2010/main" val="0"/>
@@ -8855,14 +9237,132 @@
           <w:szCs w:val="24"/>
         </w:rPr>
       </w:pPr>
-      <w:r>
-        <w:rPr>
-          <w:rFonts w:ascii="Times New Roman" w:hAnsi="Times New Roman"/>
-          <w:b/>
-          <w:bCs/>
-          <w:sz w:val="24"/>
-          <w:szCs w:val="24"/>
-        </w:rPr>
+    </w:p>
+    <w:p>
+      <w:pPr>
+        <w:spacing w:line="480" w:lineRule="auto"/>
+        <w:jc w:val="both"/>
+        <w:rPr>
+          <w:rFonts w:ascii="Times New Roman" w:hAnsi="Times New Roman"/>
+          <w:b/>
+          <w:bCs/>
+          <w:sz w:val="24"/>
+          <w:szCs w:val="24"/>
+        </w:rPr>
+      </w:pPr>
+    </w:p>
+    <w:p>
+      <w:pPr>
+        <w:spacing w:line="480" w:lineRule="auto"/>
+        <w:jc w:val="both"/>
+        <w:rPr>
+          <w:rFonts w:ascii="Times New Roman" w:hAnsi="Times New Roman"/>
+          <w:b/>
+          <w:bCs/>
+          <w:sz w:val="24"/>
+          <w:szCs w:val="24"/>
+        </w:rPr>
+      </w:pPr>
+    </w:p>
+    <w:p>
+      <w:pPr>
+        <w:spacing w:line="480" w:lineRule="auto"/>
+        <w:jc w:val="both"/>
+        <w:rPr>
+          <w:rFonts w:ascii="Times New Roman" w:hAnsi="Times New Roman"/>
+          <w:b/>
+          <w:bCs/>
+          <w:sz w:val="24"/>
+          <w:szCs w:val="24"/>
+        </w:rPr>
+      </w:pPr>
+    </w:p>
+    <w:p>
+      <w:pPr>
+        <w:spacing w:line="480" w:lineRule="auto"/>
+        <w:jc w:val="both"/>
+        <w:rPr>
+          <w:rFonts w:ascii="Times New Roman" w:hAnsi="Times New Roman"/>
+          <w:b/>
+          <w:bCs/>
+          <w:sz w:val="24"/>
+          <w:szCs w:val="24"/>
+        </w:rPr>
+      </w:pPr>
+    </w:p>
+    <w:p>
+      <w:pPr>
+        <w:spacing w:line="480" w:lineRule="auto"/>
+        <w:jc w:val="both"/>
+        <w:rPr>
+          <w:rFonts w:ascii="Times New Roman" w:hAnsi="Times New Roman"/>
+          <w:b/>
+          <w:bCs/>
+          <w:sz w:val="24"/>
+          <w:szCs w:val="24"/>
+        </w:rPr>
+      </w:pPr>
+    </w:p>
+    <w:p>
+      <w:pPr>
+        <w:spacing w:line="480" w:lineRule="auto"/>
+        <w:jc w:val="both"/>
+        <w:rPr>
+          <w:rFonts w:ascii="Times New Roman" w:hAnsi="Times New Roman"/>
+          <w:b/>
+          <w:bCs/>
+          <w:sz w:val="24"/>
+          <w:szCs w:val="24"/>
+        </w:rPr>
+      </w:pPr>
+    </w:p>
+    <w:p>
+      <w:pPr>
+        <w:spacing w:line="480" w:lineRule="auto"/>
+        <w:jc w:val="both"/>
+        <w:rPr>
+          <w:rFonts w:ascii="Times New Roman" w:hAnsi="Times New Roman"/>
+          <w:b/>
+          <w:bCs/>
+          <w:sz w:val="24"/>
+          <w:szCs w:val="24"/>
+        </w:rPr>
+      </w:pPr>
+    </w:p>
+    <w:p>
+      <w:pPr>
+        <w:spacing w:line="480" w:lineRule="auto"/>
+        <w:jc w:val="both"/>
+        <w:rPr>
+          <w:rFonts w:ascii="Times New Roman" w:hAnsi="Times New Roman"/>
+          <w:b/>
+          <w:bCs/>
+          <w:sz w:val="24"/>
+          <w:szCs w:val="24"/>
+        </w:rPr>
+      </w:pPr>
+    </w:p>
+    <w:p>
+      <w:pPr>
+        <w:spacing w:line="480" w:lineRule="auto"/>
+        <w:jc w:val="both"/>
+        <w:rPr>
+          <w:rFonts w:ascii="Times New Roman" w:hAnsi="Times New Roman"/>
+          <w:b/>
+          <w:bCs/>
+          <w:sz w:val="24"/>
+          <w:szCs w:val="24"/>
+        </w:rPr>
+      </w:pPr>
+      <w:r>
+        <w:rPr>
+          <w:rFonts w:ascii="Times New Roman" w:hAnsi="Times New Roman"/>
+          <w:b/>
+          <w:bCs/>
+          <w:sz w:val="24"/>
+          <w:szCs w:val="24"/>
+        </w:rPr>
+        <w:lastRenderedPageBreak/>
         <w:t>3.8.1 USE CASE DIAGRAM</w:t>
       </w:r>
     </w:p>
@@ -8887,7 +9387,6 @@
           <w:sz w:val="24"/>
           <w:szCs w:val="24"/>
         </w:rPr>
-        <w:lastRenderedPageBreak/>
         <w:drawing>
           <wp:inline distT="0" distB="0" distL="0" distR="0" wp14:anchorId="068EA671" wp14:editId="704383CD">
             <wp:extent cx="6038850" cy="4714875"/>
@@ -8906,7 +9405,7 @@
                     </pic:cNvPicPr>
                   </pic:nvPicPr>
                   <pic:blipFill>
-                    <a:blip r:embed="rId12">
+                    <a:blip r:embed="rId11">
                       <a:extLst>
                         <a:ext uri="{28A0092B-C50C-407E-A947-70E740481C1C}">
                           <a14:useLocalDpi xmlns:a14="http://schemas.microsoft.com/office/drawing/2010/main" val="0"/>
@@ -9023,25 +9522,7 @@
           <w:b/>
           <w:bCs/>
         </w:rPr>
-        <w:t xml:space="preserve">GHANA </w:t>
-      </w:r>
-      <w:proofErr w:type="gramStart"/>
-      <w:r>
-        <w:rPr>
-          <w:rFonts w:ascii="Times New Roman" w:hAnsi="Times New Roman"/>
-          <w:b/>
-          <w:bCs/>
-        </w:rPr>
-        <w:t>VEHICLE  ELECTRONIC</w:t>
-      </w:r>
-      <w:proofErr w:type="gramEnd"/>
-      <w:r>
-        <w:rPr>
-          <w:rFonts w:ascii="Times New Roman" w:hAnsi="Times New Roman"/>
-          <w:b/>
-          <w:bCs/>
-        </w:rPr>
-        <w:t xml:space="preserve"> TOLLING SYSTEM</w:t>
+        <w:t>GHANA VEHICLE  ELECTRONIC TOLLING SYSTEM</w:t>
       </w:r>
     </w:p>
     <w:p>
@@ -9094,7 +9575,6 @@
           <w:szCs w:val="24"/>
         </w:rPr>
       </w:pPr>
-      <w:proofErr w:type="gramStart"/>
       <w:r>
         <w:rPr>
           <w:rFonts w:ascii="Times New Roman" w:hAnsi="Times New Roman"/>
@@ -9113,18 +9593,7 @@
           <w:sz w:val="24"/>
           <w:szCs w:val="24"/>
         </w:rPr>
-        <w:t>ACTIVITY</w:t>
-      </w:r>
-      <w:proofErr w:type="gramEnd"/>
-      <w:r>
-        <w:rPr>
-          <w:rFonts w:ascii="Times New Roman" w:hAnsi="Times New Roman"/>
-          <w:b/>
-          <w:bCs/>
-          <w:sz w:val="24"/>
-          <w:szCs w:val="24"/>
-        </w:rPr>
-        <w:t xml:space="preserve"> DIAGRAM</w:t>
+        <w:t>ACTIVITY DIAGRAM</w:t>
       </w:r>
     </w:p>
     <w:p>
@@ -9167,7 +9636,7 @@
                     </pic:cNvPicPr>
                   </pic:nvPicPr>
                   <pic:blipFill>
-                    <a:blip r:embed="rId13">
+                    <a:blip r:embed="rId12">
                       <a:extLst>
                         <a:ext uri="{28A0092B-C50C-407E-A947-70E740481C1C}">
                           <a14:useLocalDpi xmlns:a14="http://schemas.microsoft.com/office/drawing/2010/main" val="0"/>
@@ -9239,16 +9708,7 @@
           <w:b/>
           <w:bCs/>
         </w:rPr>
-        <w:t xml:space="preserve">Activity Diagram for </w:t>
-      </w:r>
-      <w:proofErr w:type="gramStart"/>
-      <w:r>
-        <w:rPr>
-          <w:rFonts w:ascii="Times New Roman" w:hAnsi="Times New Roman"/>
-          <w:b/>
-          <w:bCs/>
-        </w:rPr>
-        <w:t xml:space="preserve">the </w:t>
+        <w:t xml:space="preserve">Activity Diagram for the </w:t>
       </w:r>
       <w:r>
         <w:rPr>
@@ -9264,16 +9724,7 @@
           <w:b/>
           <w:bCs/>
         </w:rPr>
-        <w:t>GHANA</w:t>
-      </w:r>
-      <w:proofErr w:type="gramEnd"/>
-      <w:r>
-        <w:rPr>
-          <w:rFonts w:ascii="Times New Roman" w:hAnsi="Times New Roman"/>
-          <w:b/>
-          <w:bCs/>
-        </w:rPr>
-        <w:t xml:space="preserve"> VEHICLE  ELECTRONIC TOLLING SYSTEM</w:t>
+        <w:t>GHANA VEHICLE  ELECTRONIC TOLLING SYSTEM</w:t>
       </w:r>
     </w:p>
     <w:p>
@@ -9320,27 +9771,15 @@
           <w:szCs w:val="24"/>
         </w:rPr>
       </w:pPr>
-      <w:proofErr w:type="gramStart"/>
-      <w:r>
-        <w:rPr>
-          <w:rFonts w:ascii="Times New Roman" w:hAnsi="Times New Roman"/>
-          <w:b/>
-          <w:bCs/>
-          <w:sz w:val="24"/>
-          <w:szCs w:val="24"/>
-        </w:rPr>
-        <w:t>3.8.3  DATA</w:t>
-      </w:r>
-      <w:proofErr w:type="gramEnd"/>
-      <w:r>
-        <w:rPr>
-          <w:rFonts w:ascii="Times New Roman" w:hAnsi="Times New Roman"/>
-          <w:b/>
-          <w:bCs/>
-          <w:sz w:val="24"/>
-          <w:szCs w:val="24"/>
-        </w:rPr>
-        <w:t xml:space="preserve"> FLOW DIAGRAM</w:t>
+      <w:r>
+        <w:rPr>
+          <w:rFonts w:ascii="Times New Roman" w:hAnsi="Times New Roman"/>
+          <w:b/>
+          <w:bCs/>
+          <w:sz w:val="24"/>
+          <w:szCs w:val="24"/>
+        </w:rPr>
+        <w:t>3.8.3  DATA FLOW DIAGRAM</w:t>
       </w:r>
     </w:p>
     <w:p>
@@ -9383,7 +9822,7 @@
                     </pic:cNvPicPr>
                   </pic:nvPicPr>
                   <pic:blipFill>
-                    <a:blip r:embed="rId14">
+                    <a:blip r:embed="rId13">
                       <a:extLst>
                         <a:ext uri="{28A0092B-C50C-407E-A947-70E740481C1C}">
                           <a14:useLocalDpi xmlns:a14="http://schemas.microsoft.com/office/drawing/2010/main" val="0"/>
@@ -9455,16 +9894,7 @@
           <w:b/>
           <w:bCs/>
         </w:rPr>
-        <w:t xml:space="preserve">Data Flow Diagram for </w:t>
-      </w:r>
-      <w:proofErr w:type="gramStart"/>
-      <w:r>
-        <w:rPr>
-          <w:rFonts w:ascii="Times New Roman" w:hAnsi="Times New Roman"/>
-          <w:b/>
-          <w:bCs/>
-        </w:rPr>
-        <w:t xml:space="preserve">the </w:t>
+        <w:t xml:space="preserve">Data Flow Diagram for the </w:t>
       </w:r>
       <w:r>
         <w:rPr>
@@ -9480,16 +9910,7 @@
           <w:b/>
           <w:bCs/>
         </w:rPr>
-        <w:t>GHANA</w:t>
-      </w:r>
-      <w:proofErr w:type="gramEnd"/>
-      <w:r>
-        <w:rPr>
-          <w:rFonts w:ascii="Times New Roman" w:hAnsi="Times New Roman"/>
-          <w:b/>
-          <w:bCs/>
-        </w:rPr>
-        <w:t xml:space="preserve"> VEHICLE  ELECTRONIC TOLLING SYSTEM</w:t>
+        <w:t>GHANA VEHICLE  ELECTRONIC TOLLING SYSTEM</w:t>
       </w:r>
     </w:p>
     <w:p>
@@ -9536,27 +9957,15 @@
           <w:szCs w:val="24"/>
         </w:rPr>
       </w:pPr>
-      <w:proofErr w:type="gramStart"/>
-      <w:r>
-        <w:rPr>
-          <w:rFonts w:ascii="Times New Roman" w:hAnsi="Times New Roman"/>
-          <w:b/>
-          <w:bCs/>
-          <w:sz w:val="24"/>
-          <w:szCs w:val="24"/>
-        </w:rPr>
-        <w:t>3.8.4  ETITY</w:t>
-      </w:r>
-      <w:proofErr w:type="gramEnd"/>
-      <w:r>
-        <w:rPr>
-          <w:rFonts w:ascii="Times New Roman" w:hAnsi="Times New Roman"/>
-          <w:b/>
-          <w:bCs/>
-          <w:sz w:val="24"/>
-          <w:szCs w:val="24"/>
-        </w:rPr>
-        <w:t xml:space="preserve"> RELATIONSHIP DIAGRAM</w:t>
+      <w:r>
+        <w:rPr>
+          <w:rFonts w:ascii="Times New Roman" w:hAnsi="Times New Roman"/>
+          <w:b/>
+          <w:bCs/>
+          <w:sz w:val="24"/>
+          <w:szCs w:val="24"/>
+        </w:rPr>
+        <w:t>3.8.4  ETITY RELATIONSHIP DIAGRAM</w:t>
       </w:r>
     </w:p>
     <w:p>
@@ -9599,7 +10008,7 @@
                     </pic:cNvPicPr>
                   </pic:nvPicPr>
                   <pic:blipFill>
-                    <a:blip r:embed="rId15">
+                    <a:blip r:embed="rId14">
                       <a:extLst>
                         <a:ext uri="{28A0092B-C50C-407E-A947-70E740481C1C}">
                           <a14:useLocalDpi xmlns:a14="http://schemas.microsoft.com/office/drawing/2010/main" val="0"/>
@@ -9671,24 +10080,7 @@
           <w:b/>
           <w:bCs/>
         </w:rPr>
-        <w:t>Entity Relationship</w:t>
-      </w:r>
-      <w:r>
-        <w:rPr>
-          <w:rFonts w:ascii="Times New Roman" w:hAnsi="Times New Roman"/>
-          <w:b/>
-          <w:bCs/>
-        </w:rPr>
-        <w:t xml:space="preserve"> Diagram for </w:t>
-      </w:r>
-      <w:proofErr w:type="gramStart"/>
-      <w:r>
-        <w:rPr>
-          <w:rFonts w:ascii="Times New Roman" w:hAnsi="Times New Roman"/>
-          <w:b/>
-          <w:bCs/>
-        </w:rPr>
-        <w:t xml:space="preserve">the </w:t>
+        <w:t xml:space="preserve">Entity Relationship Diagram for the </w:t>
       </w:r>
       <w:r>
         <w:rPr>
@@ -9704,32 +10096,7 @@
           <w:b/>
           <w:bCs/>
         </w:rPr>
-        <w:t>GHANA</w:t>
-      </w:r>
-      <w:proofErr w:type="gramEnd"/>
-      <w:r>
-        <w:rPr>
-          <w:rFonts w:ascii="Times New Roman" w:hAnsi="Times New Roman"/>
-          <w:b/>
-          <w:bCs/>
-        </w:rPr>
-        <w:t xml:space="preserve"> VEHICLE  ELECTRONIC TOLLING SYSTEM</w:t>
-      </w:r>
-      <w:r>
-        <w:rPr>
-          <w:rFonts w:ascii="Times New Roman" w:hAnsi="Times New Roman"/>
-          <w:b/>
-          <w:bCs/>
-        </w:rPr>
-        <w:t xml:space="preserve">      </w:t>
-      </w:r>
-      <w:r>
-        <w:rPr>
-          <w:rFonts w:ascii="Times New Roman" w:hAnsi="Times New Roman"/>
-          <w:b/>
-          <w:bCs/>
-        </w:rPr>
-        <w:t>(</w:t>
+        <w:t>GHANA VEHICLE  ELECTRONIC TOLLING SYSTEM      (</w:t>
       </w:r>
       <w:proofErr w:type="spellStart"/>
       <w:r>
@@ -10127,6 +10494,119 @@
     </w:lvl>
   </w:abstractNum>
   <w:abstractNum w:abstractNumId="2" w15:restartNumberingAfterBreak="0">
+    <w:nsid w:val="115B0B19"/>
+    <w:multiLevelType w:val="multilevel"/>
+    <w:tmpl w:val="D0223F84"/>
+    <w:lvl w:ilvl="0">
+      <w:start w:val="1"/>
+      <w:numFmt w:val="decimal"/>
+      <w:lvlText w:val="%1."/>
+      <w:lvlJc w:val="left"/>
+      <w:pPr>
+        <w:tabs>
+          <w:tab w:val="num" w:pos="720"/>
+        </w:tabs>
+        <w:ind w:left="720" w:hanging="360"/>
+      </w:pPr>
+    </w:lvl>
+    <w:lvl w:ilvl="1" w:tentative="1">
+      <w:start w:val="1"/>
+      <w:numFmt w:val="decimal"/>
+      <w:lvlText w:val="%2."/>
+      <w:lvlJc w:val="left"/>
+      <w:pPr>
+        <w:tabs>
+          <w:tab w:val="num" w:pos="1440"/>
+        </w:tabs>
+        <w:ind w:left="1440" w:hanging="360"/>
+      </w:pPr>
+    </w:lvl>
+    <w:lvl w:ilvl="2" w:tentative="1">
+      <w:start w:val="1"/>
+      <w:numFmt w:val="decimal"/>
+      <w:lvlText w:val="%3."/>
+      <w:lvlJc w:val="left"/>
+      <w:pPr>
+        <w:tabs>
+          <w:tab w:val="num" w:pos="2160"/>
+        </w:tabs>
+        <w:ind w:left="2160" w:hanging="360"/>
+      </w:pPr>
+    </w:lvl>
+    <w:lvl w:ilvl="3" w:tentative="1">
+      <w:start w:val="1"/>
+      <w:numFmt w:val="decimal"/>
+      <w:lvlText w:val="%4."/>
+      <w:lvlJc w:val="left"/>
+      <w:pPr>
+        <w:tabs>
+          <w:tab w:val="num" w:pos="2880"/>
+        </w:tabs>
+        <w:ind w:left="2880" w:hanging="360"/>
+      </w:pPr>
+    </w:lvl>
+    <w:lvl w:ilvl="4" w:tentative="1">
+      <w:start w:val="1"/>
+      <w:numFmt w:val="decimal"/>
+      <w:lvlText w:val="%5."/>
+      <w:lvlJc w:val="left"/>
+      <w:pPr>
+        <w:tabs>
+          <w:tab w:val="num" w:pos="3600"/>
+        </w:tabs>
+        <w:ind w:left="3600" w:hanging="360"/>
+      </w:pPr>
+    </w:lvl>
+    <w:lvl w:ilvl="5" w:tentative="1">
+      <w:start w:val="1"/>
+      <w:numFmt w:val="decimal"/>
+      <w:lvlText w:val="%6."/>
+      <w:lvlJc w:val="left"/>
+      <w:pPr>
+        <w:tabs>
+          <w:tab w:val="num" w:pos="4320"/>
+        </w:tabs>
+        <w:ind w:left="4320" w:hanging="360"/>
+      </w:pPr>
+    </w:lvl>
+    <w:lvl w:ilvl="6" w:tentative="1">
+      <w:start w:val="1"/>
+      <w:numFmt w:val="decimal"/>
+      <w:lvlText w:val="%7."/>
+      <w:lvlJc w:val="left"/>
+      <w:pPr>
+        <w:tabs>
+          <w:tab w:val="num" w:pos="5040"/>
+        </w:tabs>
+        <w:ind w:left="5040" w:hanging="360"/>
+      </w:pPr>
+    </w:lvl>
+    <w:lvl w:ilvl="7" w:tentative="1">
+      <w:start w:val="1"/>
+      <w:numFmt w:val="decimal"/>
+      <w:lvlText w:val="%8."/>
+      <w:lvlJc w:val="left"/>
+      <w:pPr>
+        <w:tabs>
+          <w:tab w:val="num" w:pos="5760"/>
+        </w:tabs>
+        <w:ind w:left="5760" w:hanging="360"/>
+      </w:pPr>
+    </w:lvl>
+    <w:lvl w:ilvl="8" w:tentative="1">
+      <w:start w:val="1"/>
+      <w:numFmt w:val="decimal"/>
+      <w:lvlText w:val="%9."/>
+      <w:lvlJc w:val="left"/>
+      <w:pPr>
+        <w:tabs>
+          <w:tab w:val="num" w:pos="6480"/>
+        </w:tabs>
+        <w:ind w:left="6480" w:hanging="360"/>
+      </w:pPr>
+    </w:lvl>
+  </w:abstractNum>
+  <w:abstractNum w:abstractNumId="3" w15:restartNumberingAfterBreak="0">
     <w:nsid w:val="13915E1C"/>
     <w:multiLevelType w:val="multilevel"/>
     <w:tmpl w:val="41D2779A"/>
@@ -10239,7 +10719,7 @@
       </w:pPr>
     </w:lvl>
   </w:abstractNum>
-  <w:abstractNum w:abstractNumId="3" w15:restartNumberingAfterBreak="0">
+  <w:abstractNum w:abstractNumId="4" w15:restartNumberingAfterBreak="0">
     <w:nsid w:val="1BFB3108"/>
     <w:multiLevelType w:val="multilevel"/>
     <w:tmpl w:val="59BA9D18"/>
@@ -10388,7 +10868,7 @@
       </w:rPr>
     </w:lvl>
   </w:abstractNum>
-  <w:abstractNum w:abstractNumId="4" w15:restartNumberingAfterBreak="0">
+  <w:abstractNum w:abstractNumId="5" w15:restartNumberingAfterBreak="0">
     <w:nsid w:val="22280048"/>
     <w:multiLevelType w:val="multilevel"/>
     <w:tmpl w:val="E3B6597A"/>
@@ -10537,7 +11017,7 @@
       </w:rPr>
     </w:lvl>
   </w:abstractNum>
-  <w:abstractNum w:abstractNumId="5" w15:restartNumberingAfterBreak="0">
+  <w:abstractNum w:abstractNumId="6" w15:restartNumberingAfterBreak="0">
     <w:nsid w:val="2D1D70AE"/>
     <w:multiLevelType w:val="multilevel"/>
     <w:tmpl w:val="126E4DFC"/>
@@ -10659,7 +11139,7 @@
       </w:rPr>
     </w:lvl>
   </w:abstractNum>
-  <w:abstractNum w:abstractNumId="6" w15:restartNumberingAfterBreak="0">
+  <w:abstractNum w:abstractNumId="7" w15:restartNumberingAfterBreak="0">
     <w:nsid w:val="33CD00A8"/>
     <w:multiLevelType w:val="hybridMultilevel"/>
     <w:tmpl w:val="A8A0A05C"/>
@@ -10771,7 +11251,7 @@
       </w:rPr>
     </w:lvl>
   </w:abstractNum>
-  <w:abstractNum w:abstractNumId="7" w15:restartNumberingAfterBreak="0">
+  <w:abstractNum w:abstractNumId="8" w15:restartNumberingAfterBreak="0">
     <w:nsid w:val="35941A9F"/>
     <w:multiLevelType w:val="multilevel"/>
     <w:tmpl w:val="EEB434B6"/>
@@ -10888,7 +11368,269 @@
       </w:pPr>
     </w:lvl>
   </w:abstractNum>
-  <w:abstractNum w:abstractNumId="8" w15:restartNumberingAfterBreak="0">
+  <w:abstractNum w:abstractNumId="9" w15:restartNumberingAfterBreak="0">
+    <w:nsid w:val="45730432"/>
+    <w:multiLevelType w:val="multilevel"/>
+    <w:tmpl w:val="2D706FC6"/>
+    <w:lvl w:ilvl="0">
+      <w:start w:val="1"/>
+      <w:numFmt w:val="decimal"/>
+      <w:lvlText w:val="%1."/>
+      <w:lvlJc w:val="left"/>
+      <w:pPr>
+        <w:tabs>
+          <w:tab w:val="num" w:pos="720"/>
+        </w:tabs>
+        <w:ind w:left="720" w:hanging="360"/>
+      </w:pPr>
+      <w:rPr>
+        <w:rFonts w:hint="default"/>
+        <w:sz w:val="20"/>
+      </w:rPr>
+    </w:lvl>
+    <w:lvl w:ilvl="1" w:tentative="1">
+      <w:start w:val="1"/>
+      <w:numFmt w:val="bullet"/>
+      <w:lvlText w:val="o"/>
+      <w:lvlJc w:val="left"/>
+      <w:pPr>
+        <w:tabs>
+          <w:tab w:val="num" w:pos="1440"/>
+        </w:tabs>
+        <w:ind w:left="1440" w:hanging="360"/>
+      </w:pPr>
+      <w:rPr>
+        <w:rFonts w:ascii="Courier New" w:hAnsi="Courier New" w:hint="default"/>
+        <w:sz w:val="20"/>
+      </w:rPr>
+    </w:lvl>
+    <w:lvl w:ilvl="2" w:tentative="1">
+      <w:start w:val="1"/>
+      <w:numFmt w:val="bullet"/>
+      <w:lvlText w:val=""/>
+      <w:lvlJc w:val="left"/>
+      <w:pPr>
+        <w:tabs>
+          <w:tab w:val="num" w:pos="2160"/>
+        </w:tabs>
+        <w:ind w:left="2160" w:hanging="360"/>
+      </w:pPr>
+      <w:rPr>
+        <w:rFonts w:ascii="Wingdings" w:hAnsi="Wingdings" w:hint="default"/>
+        <w:sz w:val="20"/>
+      </w:rPr>
+    </w:lvl>
+    <w:lvl w:ilvl="3" w:tentative="1">
+      <w:start w:val="1"/>
+      <w:numFmt w:val="bullet"/>
+      <w:lvlText w:val=""/>
+      <w:lvlJc w:val="left"/>
+      <w:pPr>
+        <w:tabs>
+          <w:tab w:val="num" w:pos="2880"/>
+        </w:tabs>
+        <w:ind w:left="2880" w:hanging="360"/>
+      </w:pPr>
+      <w:rPr>
+        <w:rFonts w:ascii="Wingdings" w:hAnsi="Wingdings" w:hint="default"/>
+        <w:sz w:val="20"/>
+      </w:rPr>
+    </w:lvl>
+    <w:lvl w:ilvl="4" w:tentative="1">
+      <w:start w:val="1"/>
+      <w:numFmt w:val="bullet"/>
+      <w:lvlText w:val=""/>
+      <w:lvlJc w:val="left"/>
+      <w:pPr>
+        <w:tabs>
+          <w:tab w:val="num" w:pos="3600"/>
+        </w:tabs>
+        <w:ind w:left="3600" w:hanging="360"/>
+      </w:pPr>
+      <w:rPr>
+        <w:rFonts w:ascii="Wingdings" w:hAnsi="Wingdings" w:hint="default"/>
+        <w:sz w:val="20"/>
+      </w:rPr>
+    </w:lvl>
+    <w:lvl w:ilvl="5" w:tentative="1">
+      <w:start w:val="1"/>
+      <w:numFmt w:val="bullet"/>
+      <w:lvlText w:val=""/>
+      <w:lvlJc w:val="left"/>
+      <w:pPr>
+        <w:tabs>
+          <w:tab w:val="num" w:pos="4320"/>
+        </w:tabs>
+        <w:ind w:left="4320" w:hanging="360"/>
+      </w:pPr>
+      <w:rPr>
+        <w:rFonts w:ascii="Wingdings" w:hAnsi="Wingdings" w:hint="default"/>
+        <w:sz w:val="20"/>
+      </w:rPr>
+    </w:lvl>
+    <w:lvl w:ilvl="6" w:tentative="1">
+      <w:start w:val="1"/>
+      <w:numFmt w:val="bullet"/>
+      <w:lvlText w:val=""/>
+      <w:lvlJc w:val="left"/>
+      <w:pPr>
+        <w:tabs>
+          <w:tab w:val="num" w:pos="5040"/>
+        </w:tabs>
+        <w:ind w:left="5040" w:hanging="360"/>
+      </w:pPr>
+      <w:rPr>
+        <w:rFonts w:ascii="Wingdings" w:hAnsi="Wingdings" w:hint="default"/>
+        <w:sz w:val="20"/>
+      </w:rPr>
+    </w:lvl>
+    <w:lvl w:ilvl="7" w:tentative="1">
+      <w:start w:val="1"/>
+      <w:numFmt w:val="bullet"/>
+      <w:lvlText w:val=""/>
+      <w:lvlJc w:val="left"/>
+      <w:pPr>
+        <w:tabs>
+          <w:tab w:val="num" w:pos="5760"/>
+        </w:tabs>
+        <w:ind w:left="5760" w:hanging="360"/>
+      </w:pPr>
+      <w:rPr>
+        <w:rFonts w:ascii="Wingdings" w:hAnsi="Wingdings" w:hint="default"/>
+        <w:sz w:val="20"/>
+      </w:rPr>
+    </w:lvl>
+    <w:lvl w:ilvl="8" w:tentative="1">
+      <w:start w:val="1"/>
+      <w:numFmt w:val="bullet"/>
+      <w:lvlText w:val=""/>
+      <w:lvlJc w:val="left"/>
+      <w:pPr>
+        <w:tabs>
+          <w:tab w:val="num" w:pos="6480"/>
+        </w:tabs>
+        <w:ind w:left="6480" w:hanging="360"/>
+      </w:pPr>
+      <w:rPr>
+        <w:rFonts w:ascii="Wingdings" w:hAnsi="Wingdings" w:hint="default"/>
+        <w:sz w:val="20"/>
+      </w:rPr>
+    </w:lvl>
+  </w:abstractNum>
+  <w:abstractNum w:abstractNumId="10" w15:restartNumberingAfterBreak="0">
+    <w:nsid w:val="4D8D54E2"/>
+    <w:multiLevelType w:val="multilevel"/>
+    <w:tmpl w:val="5ED4754E"/>
+    <w:lvl w:ilvl="0">
+      <w:start w:val="1"/>
+      <w:numFmt w:val="decimal"/>
+      <w:lvlText w:val="%1."/>
+      <w:lvlJc w:val="left"/>
+      <w:pPr>
+        <w:tabs>
+          <w:tab w:val="num" w:pos="720"/>
+        </w:tabs>
+        <w:ind w:left="720" w:hanging="360"/>
+      </w:pPr>
+    </w:lvl>
+    <w:lvl w:ilvl="1" w:tentative="1">
+      <w:start w:val="1"/>
+      <w:numFmt w:val="decimal"/>
+      <w:lvlText w:val="%2."/>
+      <w:lvlJc w:val="left"/>
+      <w:pPr>
+        <w:tabs>
+          <w:tab w:val="num" w:pos="1440"/>
+        </w:tabs>
+        <w:ind w:left="1440" w:hanging="360"/>
+      </w:pPr>
+    </w:lvl>
+    <w:lvl w:ilvl="2" w:tentative="1">
+      <w:start w:val="1"/>
+      <w:numFmt w:val="decimal"/>
+      <w:lvlText w:val="%3."/>
+      <w:lvlJc w:val="left"/>
+      <w:pPr>
+        <w:tabs>
+          <w:tab w:val="num" w:pos="2160"/>
+        </w:tabs>
+        <w:ind w:left="2160" w:hanging="360"/>
+      </w:pPr>
+    </w:lvl>
+    <w:lvl w:ilvl="3" w:tentative="1">
+      <w:start w:val="1"/>
+      <w:numFmt w:val="decimal"/>
+      <w:lvlText w:val="%4."/>
+      <w:lvlJc w:val="left"/>
+      <w:pPr>
+        <w:tabs>
+          <w:tab w:val="num" w:pos="2880"/>
+        </w:tabs>
+        <w:ind w:left="2880" w:hanging="360"/>
+      </w:pPr>
+    </w:lvl>
+    <w:lvl w:ilvl="4" w:tentative="1">
+      <w:start w:val="1"/>
+      <w:numFmt w:val="decimal"/>
+      <w:lvlText w:val="%5."/>
+      <w:lvlJc w:val="left"/>
+      <w:pPr>
+        <w:tabs>
+          <w:tab w:val="num" w:pos="3600"/>
+        </w:tabs>
+        <w:ind w:left="3600" w:hanging="360"/>
+      </w:pPr>
+    </w:lvl>
+    <w:lvl w:ilvl="5" w:tentative="1">
+      <w:start w:val="1"/>
+      <w:numFmt w:val="decimal"/>
+      <w:lvlText w:val="%6."/>
+      <w:lvlJc w:val="left"/>
+      <w:pPr>
+        <w:tabs>
+          <w:tab w:val="num" w:pos="4320"/>
+        </w:tabs>
+        <w:ind w:left="4320" w:hanging="360"/>
+      </w:pPr>
+    </w:lvl>
+    <w:lvl w:ilvl="6" w:tentative="1">
+      <w:start w:val="1"/>
+      <w:numFmt w:val="decimal"/>
+      <w:lvlText w:val="%7."/>
+      <w:lvlJc w:val="left"/>
+      <w:pPr>
+        <w:tabs>
+          <w:tab w:val="num" w:pos="5040"/>
+        </w:tabs>
+        <w:ind w:left="5040" w:hanging="360"/>
+      </w:pPr>
+    </w:lvl>
+    <w:lvl w:ilvl="7" w:tentative="1">
+      <w:start w:val="1"/>
+      <w:numFmt w:val="decimal"/>
+      <w:lvlText w:val="%8."/>
+      <w:lvlJc w:val="left"/>
+      <w:pPr>
+        <w:tabs>
+          <w:tab w:val="num" w:pos="5760"/>
+        </w:tabs>
+        <w:ind w:left="5760" w:hanging="360"/>
+      </w:pPr>
+    </w:lvl>
+    <w:lvl w:ilvl="8" w:tentative="1">
+      <w:start w:val="1"/>
+      <w:numFmt w:val="decimal"/>
+      <w:lvlText w:val="%9."/>
+      <w:lvlJc w:val="left"/>
+      <w:pPr>
+        <w:tabs>
+          <w:tab w:val="num" w:pos="6480"/>
+        </w:tabs>
+        <w:ind w:left="6480" w:hanging="360"/>
+      </w:pPr>
+    </w:lvl>
+  </w:abstractNum>
+  <w:abstractNum w:abstractNumId="11" w15:restartNumberingAfterBreak="0">
     <w:nsid w:val="4EAF4DE6"/>
     <w:multiLevelType w:val="multilevel"/>
     <w:tmpl w:val="6D560D76"/>
@@ -11001,7 +11743,7 @@
       </w:pPr>
     </w:lvl>
   </w:abstractNum>
-  <w:abstractNum w:abstractNumId="9" w15:restartNumberingAfterBreak="0">
+  <w:abstractNum w:abstractNumId="12" w15:restartNumberingAfterBreak="0">
     <w:nsid w:val="599A413B"/>
     <w:multiLevelType w:val="multilevel"/>
     <w:tmpl w:val="4EE07086"/>
@@ -11114,7 +11856,7 @@
       </w:pPr>
     </w:lvl>
   </w:abstractNum>
-  <w:abstractNum w:abstractNumId="10" w15:restartNumberingAfterBreak="0">
+  <w:abstractNum w:abstractNumId="13" w15:restartNumberingAfterBreak="0">
     <w:nsid w:val="5F3844E2"/>
     <w:multiLevelType w:val="multilevel"/>
     <w:tmpl w:val="88D4CE82"/>
@@ -11231,7 +11973,7 @@
       </w:pPr>
     </w:lvl>
   </w:abstractNum>
-  <w:abstractNum w:abstractNumId="11" w15:restartNumberingAfterBreak="0">
+  <w:abstractNum w:abstractNumId="14" w15:restartNumberingAfterBreak="0">
     <w:nsid w:val="5F940A30"/>
     <w:multiLevelType w:val="multilevel"/>
     <w:tmpl w:val="1AA82278"/>
@@ -11344,7 +12086,7 @@
       </w:pPr>
     </w:lvl>
   </w:abstractNum>
-  <w:abstractNum w:abstractNumId="12" w15:restartNumberingAfterBreak="0">
+  <w:abstractNum w:abstractNumId="15" w15:restartNumberingAfterBreak="0">
     <w:nsid w:val="649D2869"/>
     <w:multiLevelType w:val="hybridMultilevel"/>
     <w:tmpl w:val="006C6F4A"/>
@@ -11457,16 +12199,16 @@
     </w:lvl>
   </w:abstractNum>
   <w:num w:numId="1">
-    <w:abstractNumId w:val="3"/>
+    <w:abstractNumId w:val="4"/>
   </w:num>
   <w:num w:numId="2">
-    <w:abstractNumId w:val="5"/>
+    <w:abstractNumId w:val="6"/>
   </w:num>
   <w:num w:numId="3">
-    <w:abstractNumId w:val="6"/>
+    <w:abstractNumId w:val="7"/>
   </w:num>
   <w:num w:numId="4">
-    <w:abstractNumId w:val="12"/>
+    <w:abstractNumId w:val="15"/>
   </w:num>
   <w:num w:numId="5">
     <w:abstractNumId w:val="1"/>
@@ -11475,24 +12217,33 @@
     <w:abstractNumId w:val="0"/>
   </w:num>
   <w:num w:numId="7">
-    <w:abstractNumId w:val="4"/>
+    <w:abstractNumId w:val="5"/>
   </w:num>
   <w:num w:numId="8">
+    <w:abstractNumId w:val="14"/>
+  </w:num>
+  <w:num w:numId="9">
+    <w:abstractNumId w:val="12"/>
+  </w:num>
+  <w:num w:numId="10">
     <w:abstractNumId w:val="11"/>
   </w:num>
-  <w:num w:numId="9">
+  <w:num w:numId="11">
+    <w:abstractNumId w:val="8"/>
+  </w:num>
+  <w:num w:numId="12">
+    <w:abstractNumId w:val="13"/>
+  </w:num>
+  <w:num w:numId="13">
+    <w:abstractNumId w:val="3"/>
+  </w:num>
+  <w:num w:numId="14">
+    <w:abstractNumId w:val="10"/>
+  </w:num>
+  <w:num w:numId="15">
     <w:abstractNumId w:val="9"/>
   </w:num>
-  <w:num w:numId="10">
-    <w:abstractNumId w:val="8"/>
-  </w:num>
-  <w:num w:numId="11">
-    <w:abstractNumId w:val="7"/>
-  </w:num>
-  <w:num w:numId="12">
-    <w:abstractNumId w:val="10"/>
-  </w:num>
-  <w:num w:numId="13">
+  <w:num w:numId="16">
     <w:abstractNumId w:val="2"/>
   </w:num>
   <w:numIdMacAtCleanup w:val="6"/>
@@ -11996,7 +12747,6 @@
   <w:style w:type="character" w:default="1" w:styleId="DefaultParagraphFont">
     <w:name w:val="Default Paragraph Font"/>
     <w:uiPriority w:val="1"/>
-    <w:semiHidden/>
     <w:unhideWhenUsed/>
   </w:style>
   <w:style w:type="table" w:default="1" w:styleId="TableNormal">

</xml_diff>